<commit_message>
Migrate slide from web to local
</commit_message>
<xml_diff>
--- a/Transcript - KLTN - 22520195.docx
+++ b/Transcript - KLTN - 22520195.docx
@@ -141,6 +141,16 @@
           <w:szCs w:val="26"/>
         </w:rPr>
       </w:pPr>
+      <w:r>
+        <w:rPr>
+          <w:rFonts w:ascii="Times New Roman" w:hAnsi="Times New Roman" w:cs="Times New Roman"/>
+          <w:b/>
+          <w:bCs/>
+          <w:sz w:val="26"/>
+          <w:szCs w:val="26"/>
+        </w:rPr>
+        <w:t xml:space="preserve">Giới thiệu &amp; </w:t>
+      </w:r>
       <w:r>
         <w:rPr>
           <w:rFonts w:ascii="Times New Roman" w:hAnsi="Times New Roman" w:cs="Times New Roman"/>

</xml_diff>

<commit_message>
Update Transcript - KLTN - 22520195.docx
</commit_message>
<xml_diff>
--- a/Transcript - KLTN - 22520195.docx
+++ b/Transcript - KLTN - 22520195.docx
@@ -47,41 +47,16 @@
     </w:p>
     <w:p>
       <w:pPr>
-        <w:rPr>
-          <w:rFonts w:ascii="Times New Roman" w:hAnsi="Times New Roman" w:cs="Times New Roman"/>
-        </w:rPr>
-      </w:pPr>
-      <w:r>
-        <w:rPr>
-          <w:rFonts w:ascii="Times New Roman" w:hAnsi="Times New Roman" w:cs="Times New Roman"/>
-        </w:rPr>
-        <w:t xml:space="preserve">"Kính thưa Hội đồng bảo vệ, quý thầy cô và các bạn. Em tên là Trần Đình Khánh Đăng. Hôm nay, em xin phép trình bày </w:t>
-      </w:r>
-      <w:proofErr w:type="gramStart"/>
-      <w:r>
-        <w:rPr>
-          <w:rFonts w:ascii="Times New Roman" w:hAnsi="Times New Roman" w:cs="Times New Roman"/>
-        </w:rPr>
-        <w:t>kh</w:t>
-      </w:r>
-      <w:r>
-        <w:rPr>
-          <w:rFonts w:ascii="Times New Roman" w:hAnsi="Times New Roman" w:cs="Times New Roman"/>
-        </w:rPr>
-        <w:t xml:space="preserve">oá </w:t>
-      </w:r>
-      <w:r>
-        <w:rPr>
-          <w:rFonts w:ascii="Times New Roman" w:hAnsi="Times New Roman" w:cs="Times New Roman"/>
-        </w:rPr>
-        <w:t xml:space="preserve"> luận</w:t>
-      </w:r>
-      <w:proofErr w:type="gramEnd"/>
-      <w:r>
-        <w:rPr>
-          <w:rFonts w:ascii="Times New Roman" w:hAnsi="Times New Roman" w:cs="Times New Roman"/>
-        </w:rPr>
-        <w:t xml:space="preserve"> tốt nghiệp với đề tài: 'Tăng cường khả năng chuyển kiểu chữ đa ngôn ngữ trong bài toán One-Shot bằng mô hình khuếch tán'."</w:t>
+        <w:jc w:val="both"/>
+        <w:rPr>
+          <w:rFonts w:ascii="Times New Roman" w:hAnsi="Times New Roman" w:cs="Times New Roman"/>
+        </w:rPr>
+      </w:pPr>
+      <w:r>
+        <w:rPr>
+          <w:rFonts w:ascii="Times New Roman" w:hAnsi="Times New Roman" w:cs="Times New Roman"/>
+        </w:rPr>
+        <w:t>Kính thưa Hội đồng bảo vệ, quý Thầy Cô và các bạn. Em tên là Trần Đình Khánh Đăng. Hôm nay, em xin phép trình bày khoá luận tốt nghiệp với đề tài: 'Tăng cường khả năng chuyển kiểu chữ đa ngôn ngữ trong bài toán One-Shot bằng mô hình khuếch tán'.</w:t>
       </w:r>
     </w:p>
     <w:p>
@@ -107,15 +82,22 @@
     </w:p>
     <w:p>
       <w:pPr>
-        <w:rPr>
-          <w:rFonts w:ascii="Times New Roman" w:hAnsi="Times New Roman" w:cs="Times New Roman"/>
-        </w:rPr>
-      </w:pPr>
-      <w:r>
-        <w:rPr>
-          <w:rFonts w:ascii="Times New Roman" w:hAnsi="Times New Roman" w:cs="Times New Roman"/>
-        </w:rPr>
-        <w:t>"Bài báo cáo của em gồm 5 phần chính: Đi từ Giới thiệu vấn đề, Phân tích thách thức, đến Phương pháp đề xuất, Thực nghiệm và cuối cùng là Kết luận."</w:t>
+        <w:jc w:val="both"/>
+        <w:rPr>
+          <w:rFonts w:ascii="Times New Roman" w:hAnsi="Times New Roman" w:cs="Times New Roman"/>
+        </w:rPr>
+      </w:pPr>
+      <w:r>
+        <w:rPr>
+          <w:rFonts w:ascii="Times New Roman" w:hAnsi="Times New Roman" w:cs="Times New Roman"/>
+        </w:rPr>
+        <w:t>Bài báo cáo của em sẽ đi qua 5 phần chính: Bắt đầu từ việc đặt vấn đề, phân tích các thách thức hiện tại, đi sâu vào phương pháp đề xuất, chứng minh bằng thực nghiệm và cuối cùng là kết luận</w:t>
+      </w:r>
+      <w:r>
+        <w:rPr>
+          <w:rFonts w:ascii="Times New Roman" w:hAnsi="Times New Roman" w:cs="Times New Roman"/>
+        </w:rPr>
+        <w:t>.</w:t>
       </w:r>
     </w:p>
     <w:p>
@@ -141,15 +123,22 @@
     </w:p>
     <w:p>
       <w:pPr>
-        <w:rPr>
-          <w:rFonts w:ascii="Times New Roman" w:hAnsi="Times New Roman" w:cs="Times New Roman"/>
-        </w:rPr>
-      </w:pPr>
-      <w:r>
-        <w:rPr>
-          <w:rFonts w:ascii="Times New Roman" w:hAnsi="Times New Roman" w:cs="Times New Roman"/>
-        </w:rPr>
-        <w:t>"Kính thưa hội đồng, phông chữ hiện diện ở khắp mọi nơi, từ bao bì thương hiệu đến các thiết kế nghệ thuật. Nhu cầu về các bộ font chữ độc đáo, mang tính thẩm mỹ cao ngày càng lớn trong đời sống hiện đại."</w:t>
+        <w:jc w:val="both"/>
+        <w:rPr>
+          <w:rFonts w:ascii="Times New Roman" w:hAnsi="Times New Roman" w:cs="Times New Roman"/>
+        </w:rPr>
+      </w:pPr>
+      <w:r>
+        <w:rPr>
+          <w:rFonts w:ascii="Times New Roman" w:hAnsi="Times New Roman" w:cs="Times New Roman"/>
+        </w:rPr>
+        <w:t>Kính thưa hội đồng, chúng ta có thể thấy phông chữ hiện diện ở khắp mọi nơi, từ bao bì sản phẩm đến các biển hiệu quảng cáo. Nhu cầu về các bộ font chữ độc đáo, thẩm mỹ chưa bao giờ hạ nhiệt trong đời sống hiện đại</w:t>
+      </w:r>
+      <w:r>
+        <w:rPr>
+          <w:rFonts w:ascii="Times New Roman" w:hAnsi="Times New Roman" w:cs="Times New Roman"/>
+        </w:rPr>
+        <w:t>.</w:t>
       </w:r>
     </w:p>
     <w:p>
@@ -175,15 +164,16 @@
     </w:p>
     <w:p>
       <w:pPr>
-        <w:rPr>
-          <w:rFonts w:ascii="Times New Roman" w:hAnsi="Times New Roman" w:cs="Times New Roman"/>
-        </w:rPr>
-      </w:pPr>
-      <w:r>
-        <w:rPr>
-          <w:rFonts w:ascii="Times New Roman" w:hAnsi="Times New Roman" w:cs="Times New Roman"/>
-        </w:rPr>
-        <w:t>"Tuy nhiên, quy trình thiết kế font truyền thống gặp 3 rào cản lớn:</w:t>
+        <w:jc w:val="both"/>
+        <w:rPr>
+          <w:rFonts w:ascii="Times New Roman" w:hAnsi="Times New Roman" w:cs="Times New Roman"/>
+        </w:rPr>
+      </w:pPr>
+      <w:r>
+        <w:rPr>
+          <w:rFonts w:ascii="Times New Roman" w:hAnsi="Times New Roman" w:cs="Times New Roman"/>
+        </w:rPr>
+        <w:t>Tuy nhiên, quy trình thiết kế font truyền thống đang gặp phải 3 rào cản rất lớn:</w:t>
       </w:r>
     </w:p>
     <w:p>
@@ -192,23 +182,30 @@
           <w:ilvl w:val="0"/>
           <w:numId w:val="13"/>
         </w:numPr>
-        <w:rPr>
-          <w:rFonts w:ascii="Times New Roman" w:hAnsi="Times New Roman" w:cs="Times New Roman"/>
-        </w:rPr>
-      </w:pPr>
-      <w:r>
-        <w:rPr>
-          <w:rFonts w:ascii="Times New Roman" w:hAnsi="Times New Roman" w:cs="Times New Roman"/>
-          <w:b/>
-          <w:bCs/>
-        </w:rPr>
-        <w:t>Tốn kém:</w:t>
-      </w:r>
-      <w:r>
-        <w:rPr>
-          <w:rFonts w:ascii="Times New Roman" w:hAnsi="Times New Roman" w:cs="Times New Roman"/>
-        </w:rPr>
-        <w:t xml:space="preserve"> Phải vẽ thủ công từng nét rất mất thời gian.</w:t>
+        <w:jc w:val="both"/>
+        <w:rPr>
+          <w:rFonts w:ascii="Times New Roman" w:hAnsi="Times New Roman" w:cs="Times New Roman"/>
+        </w:rPr>
+      </w:pPr>
+      <w:r>
+        <w:rPr>
+          <w:rFonts w:ascii="Times New Roman" w:hAnsi="Times New Roman" w:cs="Times New Roman"/>
+          <w:b/>
+          <w:bCs/>
+        </w:rPr>
+        <w:t xml:space="preserve">Thứ nhất là Tốn kém: </w:t>
+      </w:r>
+      <w:r>
+        <w:rPr>
+          <w:rFonts w:ascii="Times New Roman" w:hAnsi="Times New Roman" w:cs="Times New Roman"/>
+        </w:rPr>
+        <w:t>Các nhà thiết kế phải vẽ thủ công từng nét, cực kỳ mất thời gian</w:t>
+      </w:r>
+      <w:r>
+        <w:rPr>
+          <w:rFonts w:ascii="Times New Roman" w:hAnsi="Times New Roman" w:cs="Times New Roman"/>
+        </w:rPr>
+        <w:t>.</w:t>
       </w:r>
     </w:p>
     <w:p>
@@ -217,23 +214,30 @@
           <w:ilvl w:val="0"/>
           <w:numId w:val="13"/>
         </w:numPr>
-        <w:rPr>
-          <w:rFonts w:ascii="Times New Roman" w:hAnsi="Times New Roman" w:cs="Times New Roman"/>
-        </w:rPr>
-      </w:pPr>
-      <w:r>
-        <w:rPr>
-          <w:rFonts w:ascii="Times New Roman" w:hAnsi="Times New Roman" w:cs="Times New Roman"/>
-          <w:b/>
-          <w:bCs/>
-        </w:rPr>
-        <w:t>Quy mô:</w:t>
-      </w:r>
-      <w:r>
-        <w:rPr>
-          <w:rFonts w:ascii="Times New Roman" w:hAnsi="Times New Roman" w:cs="Times New Roman"/>
-        </w:rPr>
-        <w:t xml:space="preserve"> Đặc biệt với hệ chữ Hán (CJK), số lượng ký tự lên tới hàng chục nghìn, việc thiết kế thủ công toàn bộ là bất khả thi.</w:t>
+        <w:jc w:val="both"/>
+        <w:rPr>
+          <w:rFonts w:ascii="Times New Roman" w:hAnsi="Times New Roman" w:cs="Times New Roman"/>
+        </w:rPr>
+      </w:pPr>
+      <w:r>
+        <w:rPr>
+          <w:rFonts w:ascii="Times New Roman" w:hAnsi="Times New Roman" w:cs="Times New Roman"/>
+          <w:b/>
+          <w:bCs/>
+        </w:rPr>
+        <w:t xml:space="preserve">Thứ hai là Quy mô: </w:t>
+      </w:r>
+      <w:r>
+        <w:rPr>
+          <w:rFonts w:ascii="Times New Roman" w:hAnsi="Times New Roman" w:cs="Times New Roman"/>
+        </w:rPr>
+        <w:t>Đặc biệt với hệ chữ tượng hình như Hán tự (CJK), số lượng ký tự lên tới hàng chục nghìn, việc vẽ tay toàn bộ là gần như bất khả thi</w:t>
+      </w:r>
+      <w:r>
+        <w:rPr>
+          <w:rFonts w:ascii="Times New Roman" w:hAnsi="Times New Roman" w:cs="Times New Roman"/>
+        </w:rPr>
+        <w:t>.</w:t>
       </w:r>
     </w:p>
     <w:p>
@@ -242,23 +246,30 @@
           <w:ilvl w:val="0"/>
           <w:numId w:val="13"/>
         </w:numPr>
-        <w:rPr>
-          <w:rFonts w:ascii="Times New Roman" w:hAnsi="Times New Roman" w:cs="Times New Roman"/>
-        </w:rPr>
-      </w:pPr>
-      <w:r>
-        <w:rPr>
-          <w:rFonts w:ascii="Times New Roman" w:hAnsi="Times New Roman" w:cs="Times New Roman"/>
-          <w:b/>
-          <w:bCs/>
-        </w:rPr>
-        <w:t>Hỗ trợ đa ngữ:</w:t>
-      </w:r>
-      <w:r>
-        <w:rPr>
-          <w:rFonts w:ascii="Times New Roman" w:hAnsi="Times New Roman" w:cs="Times New Roman"/>
-        </w:rPr>
-        <w:t xml:space="preserve"> Các font đẹp thường thiếu glyph cho các ngôn ngữ ít phổ biến hoặc thiếu sự đồng bộ giữa chữ Latin và chữ Hán."</w:t>
+        <w:jc w:val="both"/>
+        <w:rPr>
+          <w:rFonts w:ascii="Times New Roman" w:hAnsi="Times New Roman" w:cs="Times New Roman"/>
+        </w:rPr>
+      </w:pPr>
+      <w:r>
+        <w:rPr>
+          <w:rFonts w:ascii="Times New Roman" w:hAnsi="Times New Roman" w:cs="Times New Roman"/>
+          <w:b/>
+          <w:bCs/>
+        </w:rPr>
+        <w:t xml:space="preserve">Và thứ ba là Rào cản đa ngữ: </w:t>
+      </w:r>
+      <w:r>
+        <w:rPr>
+          <w:rFonts w:ascii="Times New Roman" w:hAnsi="Times New Roman" w:cs="Times New Roman"/>
+        </w:rPr>
+        <w:t>Các font đẹp thường chỉ hỗ trợ tiếng Anh hoặc Trung, thiếu các ký tự mở rộng cho tiếng Việt hay tiếng Thái, gây khó khăn khi muốn đồng bộ thương hiệu toàn cầu</w:t>
+      </w:r>
+      <w:r>
+        <w:rPr>
+          <w:rFonts w:ascii="Times New Roman" w:hAnsi="Times New Roman" w:cs="Times New Roman"/>
+        </w:rPr>
+        <w:t>.</w:t>
       </w:r>
     </w:p>
     <w:p>
@@ -284,41 +295,230 @@
     </w:p>
     <w:p>
       <w:pPr>
-        <w:rPr>
-          <w:rFonts w:ascii="Times New Roman" w:hAnsi="Times New Roman" w:cs="Times New Roman"/>
-        </w:rPr>
-      </w:pPr>
-      <w:r>
-        <w:rPr>
-          <w:rFonts w:ascii="Times New Roman" w:hAnsi="Times New Roman" w:cs="Times New Roman"/>
-        </w:rPr>
-        <w:t>"Để rõ hơn về vấn đề quy mô, biểu đồ này cho thấy: dù chỉ cần khoảng 3.000 chữ để đọc hiểu văn bản hiện đại, nhưng tổng số ký tự Hán tự lên tới hơn 50.000. Nếu thiết kế thủ công, đây là một khối lượng công việc khổng lồ."</w:t>
-      </w:r>
-    </w:p>
-    <w:p>
-      <w:pPr>
-        <w:rPr>
-          <w:rFonts w:ascii="Times New Roman" w:hAnsi="Times New Roman" w:cs="Times New Roman"/>
-        </w:rPr>
-      </w:pPr>
-      <w:r>
-        <w:rPr>
-          <w:rFonts w:ascii="Times New Roman" w:hAnsi="Times New Roman" w:cs="Times New Roman"/>
+        <w:jc w:val="both"/>
+        <w:rPr>
+          <w:rFonts w:ascii="Times New Roman" w:hAnsi="Times New Roman" w:cs="Times New Roman"/>
+        </w:rPr>
+      </w:pPr>
+      <w:r>
+        <w:rPr>
+          <w:rFonts w:ascii="Times New Roman" w:hAnsi="Times New Roman" w:cs="Times New Roman"/>
+        </w:rPr>
+        <w:t>Để hình dung rõ hơn về vấn đề quy mô, biểu đồ này cho thấy: dù chỉ cần khoảng 3.000 chữ để đọc hiểu văn bản, nhưng tổng số lượng Hán tự thực tế lên tới hơn 50.000. Đây là một khối lượng công việc khổng lồ nếu làm thủ công</w:t>
+      </w:r>
+      <w:r>
+        <w:rPr>
+          <w:rFonts w:ascii="Times New Roman" w:hAnsi="Times New Roman" w:cs="Times New Roman"/>
+        </w:rPr>
+        <w:t>.</w:t>
+      </w:r>
+    </w:p>
+    <w:p>
+      <w:pPr>
+        <w:rPr>
+          <w:rFonts w:ascii="Times New Roman" w:hAnsi="Times New Roman" w:cs="Times New Roman"/>
+          <w:b/>
+          <w:bCs/>
+          <w:sz w:val="30"/>
+          <w:szCs w:val="30"/>
+        </w:rPr>
+      </w:pPr>
+      <w:r>
+        <w:rPr>
+          <w:rFonts w:ascii="Times New Roman" w:hAnsi="Times New Roman" w:cs="Times New Roman"/>
+          <w:b/>
+          <w:bCs/>
+          <w:sz w:val="30"/>
+          <w:szCs w:val="30"/>
         </w:rPr>
         <w:t>Slide 8 &amp; 9: Giải pháp One-shot Font Generation</w:t>
       </w:r>
     </w:p>
     <w:p>
       <w:pPr>
-        <w:rPr>
-          <w:rFonts w:ascii="Times New Roman" w:hAnsi="Times New Roman" w:cs="Times New Roman"/>
-        </w:rPr>
-      </w:pPr>
-      <w:r>
-        <w:rPr>
-          <w:rFonts w:ascii="Times New Roman" w:hAnsi="Times New Roman" w:cs="Times New Roman"/>
-        </w:rPr>
-        <w:t>"Do đó, giải pháp One-shot Font Generation ra đời. Mục tiêu là AI chỉ cần nhìn một mẫu duy nhất (ví dụ chữ 'M') để học phong cách, sau đó tự động sinh ra toàn bộ các ký tự còn lại cho bộ font. Điều này giải quyết triệt để bài toán về tốc độ, chi phí và khả năng mở rộng quy mô."</w:t>
+        <w:jc w:val="both"/>
+        <w:rPr>
+          <w:rFonts w:ascii="Times New Roman" w:hAnsi="Times New Roman" w:cs="Times New Roman"/>
+        </w:rPr>
+      </w:pPr>
+      <w:r>
+        <w:rPr>
+          <w:rFonts w:ascii="Times New Roman" w:hAnsi="Times New Roman" w:cs="Times New Roman"/>
+        </w:rPr>
+        <w:t xml:space="preserve">Chính vì vậy, giải pháp </w:t>
+      </w:r>
+      <w:r>
+        <w:rPr>
+          <w:rFonts w:ascii="Times New Roman" w:hAnsi="Times New Roman" w:cs="Times New Roman"/>
+          <w:b/>
+          <w:bCs/>
+        </w:rPr>
+        <w:t>One-shot Font Generation</w:t>
+      </w:r>
+      <w:r>
+        <w:rPr>
+          <w:rFonts w:ascii="Times New Roman" w:hAnsi="Times New Roman" w:cs="Times New Roman"/>
+        </w:rPr>
+        <w:t xml:space="preserve"> ra đời. Mục tiêu của bài toán này là: AI chỉ cần nhìn </w:t>
+      </w:r>
+      <w:r>
+        <w:rPr>
+          <w:rFonts w:ascii="Times New Roman" w:hAnsi="Times New Roman" w:cs="Times New Roman"/>
+          <w:b/>
+          <w:bCs/>
+        </w:rPr>
+        <w:t>một mẫu duy nhất</w:t>
+      </w:r>
+      <w:r>
+        <w:rPr>
+          <w:rFonts w:ascii="Times New Roman" w:hAnsi="Times New Roman" w:cs="Times New Roman"/>
+        </w:rPr>
+        <w:t xml:space="preserve"> (ví dụ chữ 'M') để học phong cách, sau đó nó tự động sinh ra toàn bộ các ký tự còn lại. Điều này giải quyết triệt để bài toán về tốc độ và chi phí.</w:t>
+      </w:r>
+    </w:p>
+    <w:p>
+      <w:pPr>
+        <w:rPr>
+          <w:rFonts w:ascii="Times New Roman" w:hAnsi="Times New Roman" w:cs="Times New Roman"/>
+          <w:b/>
+          <w:bCs/>
+          <w:sz w:val="30"/>
+          <w:szCs w:val="30"/>
+        </w:rPr>
+      </w:pPr>
+      <w:r>
+        <w:rPr>
+          <w:rFonts w:ascii="Times New Roman" w:hAnsi="Times New Roman" w:cs="Times New Roman"/>
+          <w:b/>
+          <w:bCs/>
+          <w:sz w:val="30"/>
+          <w:szCs w:val="30"/>
+        </w:rPr>
+        <w:t>Slide 10: Mục tiêu &amp; Đóng góp</w:t>
+      </w:r>
+    </w:p>
+    <w:p>
+      <w:pPr>
+        <w:rPr>
+          <w:rFonts w:ascii="Times New Roman" w:hAnsi="Times New Roman" w:cs="Times New Roman"/>
+        </w:rPr>
+      </w:pPr>
+      <w:r>
+        <w:rPr>
+          <w:rFonts w:ascii="Times New Roman" w:hAnsi="Times New Roman" w:cs="Times New Roman"/>
+        </w:rPr>
+        <w:lastRenderedPageBreak/>
+        <w:t xml:space="preserve">Tuy nhiên, đa số các mô hình hiện nay chỉ làm tốt trên đơn ngữ (ví dụ Hán sang Hán). </w:t>
+      </w:r>
+      <w:r>
+        <w:rPr>
+          <w:rFonts w:ascii="Times New Roman" w:hAnsi="Times New Roman" w:cs="Times New Roman"/>
+          <w:b/>
+          <w:bCs/>
+        </w:rPr>
+        <w:t>Mục tiêu của khoá luận</w:t>
+      </w:r>
+      <w:r>
+        <w:rPr>
+          <w:rFonts w:ascii="Times New Roman" w:hAnsi="Times New Roman" w:cs="Times New Roman"/>
+        </w:rPr>
+        <w:t xml:space="preserve"> là xây dựng giải pháp </w:t>
+      </w:r>
+      <w:r>
+        <w:rPr>
+          <w:rFonts w:ascii="Times New Roman" w:hAnsi="Times New Roman" w:cs="Times New Roman"/>
+          <w:b/>
+          <w:bCs/>
+        </w:rPr>
+        <w:t>Cross-Lingual</w:t>
+      </w:r>
+      <w:r>
+        <w:rPr>
+          <w:rFonts w:ascii="Times New Roman" w:hAnsi="Times New Roman" w:cs="Times New Roman"/>
+        </w:rPr>
+        <w:t xml:space="preserve"> (Đa ngôn ngữ), tập trung vào cặp khó nhất là </w:t>
+      </w:r>
+      <w:r>
+        <w:rPr>
+          <w:rFonts w:ascii="Times New Roman" w:hAnsi="Times New Roman" w:cs="Times New Roman"/>
+          <w:b/>
+          <w:bCs/>
+        </w:rPr>
+        <w:t>Latin và Hán tự</w:t>
+      </w:r>
+      <w:r>
+        <w:rPr>
+          <w:rFonts w:ascii="Times New Roman" w:hAnsi="Times New Roman" w:cs="Times New Roman"/>
+        </w:rPr>
+        <w:t>. Đóng góp chính của em bao gồm:</w:t>
+      </w:r>
+    </w:p>
+    <w:p>
+      <w:pPr>
+        <w:numPr>
+          <w:ilvl w:val="0"/>
+          <w:numId w:val="24"/>
+        </w:numPr>
+        <w:rPr>
+          <w:rFonts w:ascii="Times New Roman" w:hAnsi="Times New Roman" w:cs="Times New Roman"/>
+        </w:rPr>
+      </w:pPr>
+      <w:r>
+        <w:rPr>
+          <w:rFonts w:ascii="Times New Roman" w:hAnsi="Times New Roman" w:cs="Times New Roman"/>
+        </w:rPr>
+        <w:t xml:space="preserve">Xây dựng pipeline dựa trên </w:t>
+      </w:r>
+      <w:r>
+        <w:rPr>
+          <w:rFonts w:ascii="Times New Roman" w:hAnsi="Times New Roman" w:cs="Times New Roman"/>
+          <w:b/>
+          <w:bCs/>
+        </w:rPr>
+        <w:t>Diffusion Model</w:t>
+      </w:r>
+      <w:r>
+        <w:rPr>
+          <w:rFonts w:ascii="Times New Roman" w:hAnsi="Times New Roman" w:cs="Times New Roman"/>
+        </w:rPr>
+        <w:t xml:space="preserve"> thay vì GAN truyền thống.</w:t>
+      </w:r>
+    </w:p>
+    <w:p>
+      <w:pPr>
+        <w:numPr>
+          <w:ilvl w:val="0"/>
+          <w:numId w:val="24"/>
+        </w:numPr>
+        <w:rPr>
+          <w:rFonts w:ascii="Times New Roman" w:hAnsi="Times New Roman" w:cs="Times New Roman"/>
+        </w:rPr>
+      </w:pPr>
+      <w:r>
+        <w:rPr>
+          <w:rFonts w:ascii="Times New Roman" w:hAnsi="Times New Roman" w:cs="Times New Roman"/>
+        </w:rPr>
+        <w:t xml:space="preserve">Đề xuất mô-đun mới tên là </w:t>
+      </w:r>
+      <w:r>
+        <w:rPr>
+          <w:rFonts w:ascii="Times New Roman" w:hAnsi="Times New Roman" w:cs="Times New Roman"/>
+          <w:b/>
+          <w:bCs/>
+        </w:rPr>
+        <w:t>CL-SCR</w:t>
+      </w:r>
+      <w:r>
+        <w:rPr>
+          <w:rFonts w:ascii="Times New Roman" w:hAnsi="Times New Roman" w:cs="Times New Roman"/>
+        </w:rPr>
+        <w:t xml:space="preserve"> để xử lý sự khác biệt cấu trúc giữa hai hệ chữ nà</w:t>
+      </w:r>
+      <w:r>
+        <w:rPr>
+          <w:rFonts w:ascii="Times New Roman" w:hAnsi="Times New Roman" w:cs="Times New Roman"/>
+        </w:rPr>
+        <w:t>y.</w:t>
       </w:r>
     </w:p>
     <w:p>
@@ -332,7 +532,7 @@
           <w:rFonts w:ascii="Times New Roman" w:hAnsi="Times New Roman" w:cs="Times New Roman"/>
         </w:rPr>
         <w:pict w14:anchorId="348AB06B">
-          <v:rect id="_x0000_i1097" style="width:0;height:1.5pt" o:hralign="center" o:hrstd="t" o:hr="t" fillcolor="#a0a0a0" stroked="f"/>
+          <v:rect id="_x0000_i1025" style="width:0;height:1.5pt" o:hralign="center" o:hrstd="t" o:hr="t" fillcolor="#a0a0a0" stroked="f"/>
         </w:pict>
       </w:r>
     </w:p>
@@ -355,8 +555,27 @@
           <w:sz w:val="40"/>
           <w:szCs w:val="40"/>
         </w:rPr>
-        <w:lastRenderedPageBreak/>
-        <w:t>PHẦN 2: THÁCH THỨC &amp; CƠ SỞ LÝ THUYẾT (SLIDE 10 - 14)</w:t>
+        <w:t>PHẦN 2: THÁCH THỨC &amp; CƠ SỞ LÝ THUYẾT (SLIDE 1</w:t>
+      </w:r>
+      <w:r>
+        <w:rPr>
+          <w:rFonts w:ascii="Times New Roman" w:hAnsi="Times New Roman" w:cs="Times New Roman"/>
+          <w:b/>
+          <w:bCs/>
+          <w:sz w:val="40"/>
+          <w:szCs w:val="40"/>
+        </w:rPr>
+        <w:t>1</w:t>
+      </w:r>
+      <w:r>
+        <w:rPr>
+          <w:rFonts w:ascii="Times New Roman" w:hAnsi="Times New Roman" w:cs="Times New Roman"/>
+          <w:b/>
+          <w:bCs/>
+          <w:sz w:val="40"/>
+          <w:szCs w:val="40"/>
+        </w:rPr>
+        <w:t xml:space="preserve"> - 14)</w:t>
       </w:r>
     </w:p>
     <w:p>
@@ -377,108 +596,26 @@
           <w:sz w:val="30"/>
           <w:szCs w:val="30"/>
         </w:rPr>
-        <w:t>Slide 10: Mục tiêu &amp; Đóng góp</w:t>
-      </w:r>
-    </w:p>
-    <w:p>
-      <w:pPr>
-        <w:rPr>
-          <w:rFonts w:ascii="Times New Roman" w:hAnsi="Times New Roman" w:cs="Times New Roman"/>
-        </w:rPr>
-      </w:pPr>
-      <w:r>
-        <w:rPr>
-          <w:rFonts w:ascii="Times New Roman" w:hAnsi="Times New Roman" w:cs="Times New Roman"/>
-        </w:rPr>
-        <w:t>"Tuy nhiên, đa số các mô hình hiện nay chỉ làm tốt trên đơn ngữ.</w:t>
-      </w:r>
-    </w:p>
-    <w:p>
-      <w:pPr>
-        <w:rPr>
-          <w:rFonts w:ascii="Times New Roman" w:hAnsi="Times New Roman" w:cs="Times New Roman"/>
-        </w:rPr>
-      </w:pPr>
-      <w:r>
-        <w:rPr>
-          <w:rFonts w:ascii="Times New Roman" w:hAnsi="Times New Roman" w:cs="Times New Roman"/>
-        </w:rPr>
-        <w:t>Mục tiêu của khoá luận là xây dựng giải pháp Cross-Lingual (Đa ngôn ngữ), tập trung vào cặp khó nhất là Latin - Hán tự.</w:t>
-      </w:r>
-    </w:p>
-    <w:p>
-      <w:pPr>
-        <w:rPr>
-          <w:rFonts w:ascii="Times New Roman" w:hAnsi="Times New Roman" w:cs="Times New Roman"/>
-        </w:rPr>
-      </w:pPr>
-      <w:r>
-        <w:rPr>
-          <w:rFonts w:ascii="Times New Roman" w:hAnsi="Times New Roman" w:cs="Times New Roman"/>
-        </w:rPr>
-        <w:t>Đóng góp chính của em là:</w:t>
-      </w:r>
-    </w:p>
-    <w:p>
-      <w:pPr>
-        <w:numPr>
-          <w:ilvl w:val="0"/>
-          <w:numId w:val="14"/>
-        </w:numPr>
-        <w:rPr>
-          <w:rFonts w:ascii="Times New Roman" w:hAnsi="Times New Roman" w:cs="Times New Roman"/>
-        </w:rPr>
-      </w:pPr>
-      <w:r>
-        <w:rPr>
-          <w:rFonts w:ascii="Times New Roman" w:hAnsi="Times New Roman" w:cs="Times New Roman"/>
-        </w:rPr>
-        <w:t xml:space="preserve">Xây dựng pipeline dựa trên </w:t>
-      </w:r>
-      <w:r>
-        <w:rPr>
-          <w:rFonts w:ascii="Times New Roman" w:hAnsi="Times New Roman" w:cs="Times New Roman"/>
-          <w:b/>
-          <w:bCs/>
-        </w:rPr>
-        <w:t>Diffusion Model</w:t>
+        <w:t>Slide 11: (Chuyển tiếp)</w:t>
+      </w:r>
+    </w:p>
+    <w:p>
+      <w:pPr>
+        <w:rPr>
+          <w:rFonts w:ascii="Times New Roman" w:hAnsi="Times New Roman" w:cs="Times New Roman"/>
+        </w:rPr>
+      </w:pPr>
+      <w:r>
+        <w:rPr>
+          <w:rFonts w:ascii="Times New Roman" w:hAnsi="Times New Roman" w:cs="Times New Roman"/>
+        </w:rPr>
+        <w:t>Tiếp theo, em xin phân tích sâu hơn về thách thức lý thuyết mà đề tài giải quyết</w:t>
       </w:r>
       <w:r>
         <w:rPr>
           <w:rFonts w:ascii="Times New Roman" w:hAnsi="Times New Roman" w:cs="Times New Roman"/>
         </w:rPr>
         <w:t>.</w:t>
-      </w:r>
-    </w:p>
-    <w:p>
-      <w:pPr>
-        <w:numPr>
-          <w:ilvl w:val="0"/>
-          <w:numId w:val="14"/>
-        </w:numPr>
-        <w:rPr>
-          <w:rFonts w:ascii="Times New Roman" w:hAnsi="Times New Roman" w:cs="Times New Roman"/>
-        </w:rPr>
-      </w:pPr>
-      <w:r>
-        <w:rPr>
-          <w:rFonts w:ascii="Times New Roman" w:hAnsi="Times New Roman" w:cs="Times New Roman"/>
-        </w:rPr>
-        <w:t xml:space="preserve">Đề xuất mô-đun mới tên là </w:t>
-      </w:r>
-      <w:r>
-        <w:rPr>
-          <w:rFonts w:ascii="Times New Roman" w:hAnsi="Times New Roman" w:cs="Times New Roman"/>
-          <w:b/>
-          <w:bCs/>
-        </w:rPr>
-        <w:t>CL-SCR</w:t>
-      </w:r>
-      <w:r>
-        <w:rPr>
-          <w:rFonts w:ascii="Times New Roman" w:hAnsi="Times New Roman" w:cs="Times New Roman"/>
-        </w:rPr>
-        <w:t xml:space="preserve"> để xử lý sự khác biệt cấu trúc giữa hai hệ chữ này."</w:t>
       </w:r>
     </w:p>
     <w:p>
@@ -499,58 +636,26 @@
           <w:sz w:val="30"/>
           <w:szCs w:val="30"/>
         </w:rPr>
-        <w:t>Slide 11: (Chuyển tiếp)</w:t>
-      </w:r>
-    </w:p>
-    <w:p>
-      <w:pPr>
-        <w:rPr>
-          <w:rFonts w:ascii="Times New Roman" w:hAnsi="Times New Roman" w:cs="Times New Roman"/>
-        </w:rPr>
-      </w:pPr>
-      <w:r>
-        <w:rPr>
-          <w:rFonts w:ascii="Times New Roman" w:hAnsi="Times New Roman" w:cs="Times New Roman"/>
-        </w:rPr>
-        <w:t>"Tiếp theo, em xin đi sâu vào thách thức lý thuyết."</w:t>
-      </w:r>
-    </w:p>
-    <w:p>
-      <w:pPr>
-        <w:rPr>
-          <w:rFonts w:ascii="Times New Roman" w:hAnsi="Times New Roman" w:cs="Times New Roman"/>
-          <w:b/>
-          <w:bCs/>
-          <w:sz w:val="30"/>
-          <w:szCs w:val="30"/>
-        </w:rPr>
-      </w:pPr>
-      <w:r>
-        <w:rPr>
-          <w:rFonts w:ascii="Times New Roman" w:hAnsi="Times New Roman" w:cs="Times New Roman"/>
-          <w:b/>
-          <w:bCs/>
-          <w:sz w:val="30"/>
-          <w:szCs w:val="30"/>
-        </w:rPr>
         <w:t>Slide 12 &amp; 13: Khoảng cách hình thái học (Morphological Gap)</w:t>
       </w:r>
     </w:p>
     <w:p>
       <w:pPr>
-        <w:rPr>
-          <w:rFonts w:ascii="Times New Roman" w:hAnsi="Times New Roman" w:cs="Times New Roman"/>
-        </w:rPr>
-      </w:pPr>
-      <w:r>
-        <w:rPr>
-          <w:rFonts w:ascii="Times New Roman" w:hAnsi="Times New Roman" w:cs="Times New Roman"/>
-        </w:rPr>
-        <w:t>"Tại sao cặp Latin - Hán tự lại khó?</w:t>
-      </w:r>
-    </w:p>
-    <w:p>
-      <w:pPr>
+        <w:jc w:val="both"/>
+        <w:rPr>
+          <w:rFonts w:ascii="Times New Roman" w:hAnsi="Times New Roman" w:cs="Times New Roman"/>
+        </w:rPr>
+      </w:pPr>
+      <w:r>
+        <w:rPr>
+          <w:rFonts w:ascii="Times New Roman" w:hAnsi="Times New Roman" w:cs="Times New Roman"/>
+        </w:rPr>
+        <w:t>Tại sao cặp Latin - Hán tự lại là thử thách lớn nhất? Như thầy cô thấy trên hình</w:t>
+      </w:r>
+    </w:p>
+    <w:p>
+      <w:pPr>
+        <w:jc w:val="both"/>
         <w:rPr>
           <w:rFonts w:ascii="Times New Roman" w:hAnsi="Times New Roman" w:cs="Times New Roman"/>
         </w:rPr>
@@ -568,6 +673,7 @@
           <w:ilvl w:val="0"/>
           <w:numId w:val="15"/>
         </w:numPr>
+        <w:jc w:val="both"/>
         <w:rPr>
           <w:rFonts w:ascii="Times New Roman" w:hAnsi="Times New Roman" w:cs="Times New Roman"/>
         </w:rPr>
@@ -593,6 +699,7 @@
           <w:ilvl w:val="0"/>
           <w:numId w:val="15"/>
         </w:numPr>
+        <w:jc w:val="both"/>
         <w:rPr>
           <w:rFonts w:ascii="Times New Roman" w:hAnsi="Times New Roman" w:cs="Times New Roman"/>
         </w:rPr>
@@ -614,15 +721,16 @@
     </w:p>
     <w:p>
       <w:pPr>
-        <w:rPr>
-          <w:rFonts w:ascii="Times New Roman" w:hAnsi="Times New Roman" w:cs="Times New Roman"/>
-        </w:rPr>
-      </w:pPr>
-      <w:r>
-        <w:rPr>
-          <w:rFonts w:ascii="Times New Roman" w:hAnsi="Times New Roman" w:cs="Times New Roman"/>
-        </w:rPr>
-        <w:t>Sự chênh lệch này tạo ra một 'Khoảng cách hình thái học' (Morphological Gap) rất lớn, khiến việc chuyển phong cách từ chữ này sang chữ kia rất dễ bị biến dạng."</w:t>
+        <w:jc w:val="both"/>
+        <w:rPr>
+          <w:rFonts w:ascii="Times New Roman" w:hAnsi="Times New Roman" w:cs="Times New Roman"/>
+        </w:rPr>
+      </w:pPr>
+      <w:r>
+        <w:rPr>
+          <w:rFonts w:ascii="Times New Roman" w:hAnsi="Times New Roman" w:cs="Times New Roman"/>
+        </w:rPr>
+        <w:t>Sự chênh lệch này tạo ra một 'Khoảng cách hình thái học' (Morphological Gap) rất lớn, khiến việc chuyển phong cách từ chữ này sang chữ kia rất dễ bị biến dạng.</w:t>
       </w:r>
     </w:p>
     <w:p>
@@ -648,28 +756,64 @@
     </w:p>
     <w:p>
       <w:pPr>
-        <w:rPr>
-          <w:rFonts w:ascii="Times New Roman" w:hAnsi="Times New Roman" w:cs="Times New Roman"/>
-        </w:rPr>
-      </w:pPr>
-      <w:r>
-        <w:rPr>
-          <w:rFonts w:ascii="Times New Roman" w:hAnsi="Times New Roman" w:cs="Times New Roman"/>
-        </w:rPr>
-        <w:t>"Các phương pháp cũ dựa trên GAN thường thất bại (bị mờ hoặc vỡ nét) do cố gắng ép cấu trúc Latin vào khuôn Hán tự.</w:t>
-      </w:r>
-    </w:p>
-    <w:p>
-      <w:pPr>
-        <w:rPr>
-          <w:rFonts w:ascii="Times New Roman" w:hAnsi="Times New Roman" w:cs="Times New Roman"/>
-        </w:rPr>
-      </w:pPr>
-      <w:r>
-        <w:rPr>
-          <w:rFonts w:ascii="Times New Roman" w:hAnsi="Times New Roman" w:cs="Times New Roman"/>
-        </w:rPr>
-        <w:t>Vì vậy, em chọn tiếp cận bằng Diffusion Model. Với cơ chế khử nhiễu dần dần, Diffusion cho phép kiểm soát tách biệt giữa Cấu trúc (Structure) và Phong cách (Style), là chìa khoá để bắc cầu qua khoảng cách hình thái này."</w:t>
+        <w:jc w:val="both"/>
+        <w:rPr>
+          <w:rFonts w:ascii="Times New Roman" w:hAnsi="Times New Roman" w:cs="Times New Roman"/>
+        </w:rPr>
+      </w:pPr>
+      <w:r>
+        <w:rPr>
+          <w:rFonts w:ascii="Times New Roman" w:hAnsi="Times New Roman" w:cs="Times New Roman"/>
+        </w:rPr>
+        <w:t xml:space="preserve">Các phương pháp cũ dựa trên GAN thường thất bại ở đây – ảnh sinh ra hay bị mờ hoặc vỡ nét – do cơ chế ánh xạ trực tiếp của GAN cố gắng 'ép' cấu trúc Latin vào khuôn Hán tự. Vì vậy, em chọn tiếp cận bằng </w:t>
+      </w:r>
+      <w:r>
+        <w:rPr>
+          <w:rFonts w:ascii="Times New Roman" w:hAnsi="Times New Roman" w:cs="Times New Roman"/>
+          <w:b/>
+          <w:bCs/>
+        </w:rPr>
+        <w:t>Diffusion Model</w:t>
+      </w:r>
+      <w:r>
+        <w:rPr>
+          <w:rFonts w:ascii="Times New Roman" w:hAnsi="Times New Roman" w:cs="Times New Roman"/>
+        </w:rPr>
+        <w:t xml:space="preserve">. Với cơ chế khử nhiễu dần dần, Diffusion cho phép kiểm soát tách biệt giữa </w:t>
+      </w:r>
+      <w:r>
+        <w:rPr>
+          <w:rFonts w:ascii="Times New Roman" w:hAnsi="Times New Roman" w:cs="Times New Roman"/>
+          <w:b/>
+          <w:bCs/>
+        </w:rPr>
+        <w:t>Cấu trúc</w:t>
+      </w:r>
+      <w:r>
+        <w:rPr>
+          <w:rFonts w:ascii="Times New Roman" w:hAnsi="Times New Roman" w:cs="Times New Roman"/>
+        </w:rPr>
+        <w:t xml:space="preserve"> và </w:t>
+      </w:r>
+      <w:r>
+        <w:rPr>
+          <w:rFonts w:ascii="Times New Roman" w:hAnsi="Times New Roman" w:cs="Times New Roman"/>
+          <w:b/>
+          <w:bCs/>
+        </w:rPr>
+        <w:t>Phong cách</w:t>
+      </w:r>
+      <w:r>
+        <w:rPr>
+          <w:rFonts w:ascii="Times New Roman" w:hAnsi="Times New Roman" w:cs="Times New Roman"/>
+        </w:rPr>
+        <w:t>. Đây chính là chìa khoá để bắc cầu qua khoảng cách hình thái này</w:t>
+      </w:r>
+      <w:r>
+        <w:rPr>
+          <w:rFonts w:ascii="Times New Roman" w:hAnsi="Times New Roman" w:cs="Times New Roman"/>
+        </w:rPr>
+        <w:t>.</w:t>
       </w:r>
     </w:p>
     <w:p>
@@ -683,7 +827,7 @@
           <w:rFonts w:ascii="Times New Roman" w:hAnsi="Times New Roman" w:cs="Times New Roman"/>
         </w:rPr>
         <w:pict w14:anchorId="479EC812">
-          <v:rect id="_x0000_i1098" style="width:0;height:1.5pt" o:hralign="center" o:hrstd="t" o:hr="t" fillcolor="#a0a0a0" stroked="f"/>
+          <v:rect id="_x0000_i1026" style="width:0;height:1.5pt" o:hralign="center" o:hrstd="t" o:hr="t" fillcolor="#a0a0a0" stroked="f"/>
         </w:pict>
       </w:r>
     </w:p>
@@ -740,8 +884,7 @@
         <w:rPr>
           <w:rFonts w:ascii="Times New Roman" w:hAnsi="Times New Roman" w:cs="Times New Roman"/>
         </w:rPr>
-        <w:lastRenderedPageBreak/>
-        <w:t>"Sau đây là chi tiết phương pháp đề xuất."</w:t>
+        <w:t>Sau đây là chi tiết phương pháp đề xuất.</w:t>
       </w:r>
     </w:p>
     <w:p>
@@ -762,20 +905,28 @@
           <w:sz w:val="30"/>
           <w:szCs w:val="30"/>
         </w:rPr>
+        <w:lastRenderedPageBreak/>
         <w:t>Slide 16: Tổng quan kiến trúc</w:t>
       </w:r>
     </w:p>
     <w:p>
       <w:pPr>
-        <w:rPr>
-          <w:rFonts w:ascii="Times New Roman" w:hAnsi="Times New Roman" w:cs="Times New Roman"/>
-        </w:rPr>
-      </w:pPr>
-      <w:r>
-        <w:rPr>
-          <w:rFonts w:ascii="Times New Roman" w:hAnsi="Times New Roman" w:cs="Times New Roman"/>
-        </w:rPr>
-        <w:t>"Kiến trúc của em dựa trên nền tảng FontDiffuser, huấn luyện qua 2 giai đoạn (Phase).</w:t>
+        <w:jc w:val="both"/>
+        <w:rPr>
+          <w:rFonts w:ascii="Times New Roman" w:hAnsi="Times New Roman" w:cs="Times New Roman"/>
+        </w:rPr>
+      </w:pPr>
+      <w:r>
+        <w:rPr>
+          <w:rFonts w:ascii="Times New Roman" w:hAnsi="Times New Roman" w:cs="Times New Roman"/>
+        </w:rPr>
+        <w:t>Kính thưa hội đồng, kiến trúc của em được xây dựng dựa trên nền tảng FontDiffuser và huấn luyện qua 2 giai đoạn</w:t>
+      </w:r>
+      <w:r>
+        <w:rPr>
+          <w:rFonts w:ascii="Times New Roman" w:hAnsi="Times New Roman" w:cs="Times New Roman"/>
+        </w:rPr>
+        <w:t>.</w:t>
       </w:r>
     </w:p>
     <w:p>
@@ -784,23 +935,24 @@
           <w:ilvl w:val="0"/>
           <w:numId w:val="16"/>
         </w:numPr>
-        <w:rPr>
-          <w:rFonts w:ascii="Times New Roman" w:hAnsi="Times New Roman" w:cs="Times New Roman"/>
-        </w:rPr>
-      </w:pPr>
-      <w:r>
-        <w:rPr>
-          <w:rFonts w:ascii="Times New Roman" w:hAnsi="Times New Roman" w:cs="Times New Roman"/>
-          <w:b/>
-          <w:bCs/>
-        </w:rPr>
-        <w:t>Phase 1:</w:t>
-      </w:r>
-      <w:r>
-        <w:rPr>
-          <w:rFonts w:ascii="Times New Roman" w:hAnsi="Times New Roman" w:cs="Times New Roman"/>
-        </w:rPr>
-        <w:t xml:space="preserve"> Sử dụng MCA và RSI để học tái tạo cấu trúc chữ.</w:t>
+        <w:jc w:val="both"/>
+        <w:rPr>
+          <w:rFonts w:ascii="Times New Roman" w:hAnsi="Times New Roman" w:cs="Times New Roman"/>
+        </w:rPr>
+      </w:pPr>
+      <w:r>
+        <w:rPr>
+          <w:rFonts w:ascii="Times New Roman" w:hAnsi="Times New Roman" w:cs="Times New Roman"/>
+          <w:b/>
+          <w:bCs/>
+        </w:rPr>
+        <w:t xml:space="preserve">Giai đoạn 1 (Phase 1 - Bên trái): </w:t>
+      </w:r>
+      <w:r>
+        <w:rPr>
+          <w:rFonts w:ascii="Times New Roman" w:hAnsi="Times New Roman" w:cs="Times New Roman"/>
+        </w:rPr>
+        <w:t>Em giữ nguyên các mô-đun MCA và RSI. Nhiệm vụ của chúng là đảm bảo chữ sinh ra không bị mất nét hay méo mó.</w:t>
       </w:r>
     </w:p>
     <w:p>
@@ -809,37 +961,44 @@
           <w:ilvl w:val="0"/>
           <w:numId w:val="16"/>
         </w:numPr>
-        <w:rPr>
-          <w:rFonts w:ascii="Times New Roman" w:hAnsi="Times New Roman" w:cs="Times New Roman"/>
-        </w:rPr>
-      </w:pPr>
-      <w:r>
-        <w:rPr>
-          <w:rFonts w:ascii="Times New Roman" w:hAnsi="Times New Roman" w:cs="Times New Roman"/>
-          <w:b/>
-          <w:bCs/>
-        </w:rPr>
-        <w:t>Phase 2:</w:t>
-      </w:r>
-      <w:r>
-        <w:rPr>
-          <w:rFonts w:ascii="Times New Roman" w:hAnsi="Times New Roman" w:cs="Times New Roman"/>
-        </w:rPr>
-        <w:t xml:space="preserve"> Đây là điểm mới quan trọng nhất. Em thay thế module SCR cũ bằng mô-đun </w:t>
-      </w:r>
-      <w:r>
-        <w:rPr>
-          <w:rFonts w:ascii="Times New Roman" w:hAnsi="Times New Roman" w:cs="Times New Roman"/>
-          <w:b/>
-          <w:bCs/>
-        </w:rPr>
-        <w:t>CL-SCR (Cross-Lingual Style Contrastive Refinement)</w:t>
-      </w:r>
-      <w:r>
-        <w:rPr>
-          <w:rFonts w:ascii="Times New Roman" w:hAnsi="Times New Roman" w:cs="Times New Roman"/>
-        </w:rPr>
-        <w:t xml:space="preserve"> để tinh chỉnh phong cách xuyên ngôn ngữ."</w:t>
+        <w:jc w:val="both"/>
+        <w:rPr>
+          <w:rFonts w:ascii="Times New Roman" w:hAnsi="Times New Roman" w:cs="Times New Roman"/>
+        </w:rPr>
+      </w:pPr>
+      <w:r>
+        <w:rPr>
+          <w:rFonts w:ascii="Times New Roman" w:hAnsi="Times New Roman" w:cs="Times New Roman"/>
+          <w:b/>
+          <w:bCs/>
+        </w:rPr>
+        <w:t>G</w:t>
+      </w:r>
+      <w:r>
+        <w:rPr>
+          <w:rFonts w:ascii="Times New Roman" w:hAnsi="Times New Roman" w:cs="Times New Roman"/>
+          <w:b/>
+          <w:bCs/>
+        </w:rPr>
+        <w:t xml:space="preserve">iai đoạn 2 (Phase 2 - Bên phải): </w:t>
+      </w:r>
+      <w:r>
+        <w:rPr>
+          <w:rFonts w:ascii="Times New Roman" w:hAnsi="Times New Roman" w:cs="Times New Roman"/>
+        </w:rPr>
+        <w:t>Đây là nơi chứa đóng góp cốt lõi của kh</w:t>
+      </w:r>
+      <w:r>
+        <w:rPr>
+          <w:rFonts w:ascii="Times New Roman" w:hAnsi="Times New Roman" w:cs="Times New Roman"/>
+        </w:rPr>
+        <w:t>oá</w:t>
+      </w:r>
+      <w:r>
+        <w:rPr>
+          <w:rFonts w:ascii="Times New Roman" w:hAnsi="Times New Roman" w:cs="Times New Roman"/>
+        </w:rPr>
+        <w:t xml:space="preserve"> luận. Nhận thấy module SCR cũ hoạt động kém trên dữ liệu đa ngữ, em đã thay thế hoàn toàn bằng mô-đun CL-SCR (Cross-Lingual Style Contrastive Refinement) để mô hình có thể học phong cách xuyên ngôn ngữ một cách chính xác."</w:t>
       </w:r>
     </w:p>
     <w:p>
@@ -865,15 +1024,22 @@
     </w:p>
     <w:p>
       <w:pPr>
-        <w:rPr>
-          <w:rFonts w:ascii="Times New Roman" w:hAnsi="Times New Roman" w:cs="Times New Roman"/>
-        </w:rPr>
-      </w:pPr>
-      <w:r>
-        <w:rPr>
-          <w:rFonts w:ascii="Times New Roman" w:hAnsi="Times New Roman" w:cs="Times New Roman"/>
-        </w:rPr>
-        <w:t>"Mô-đun CL-SCR được thiết kế để giải quyết vấn đề 'Domain Gap'. Thay vì chỉ lấy mẫu trong cùng ngôn ngữ, em mở rộng chiến lược lấy mẫu:</w:t>
+        <w:jc w:val="both"/>
+        <w:rPr>
+          <w:rFonts w:ascii="Times New Roman" w:hAnsi="Times New Roman" w:cs="Times New Roman"/>
+        </w:rPr>
+      </w:pPr>
+      <w:r>
+        <w:rPr>
+          <w:rFonts w:ascii="Times New Roman" w:hAnsi="Times New Roman" w:cs="Times New Roman"/>
+        </w:rPr>
+        <w:t>Vậy CL-SCR có gì khác biệt? Nó được thiết kế lại để giải quyết vấn đề 'Domain Gap'. Thay vì chỉ lấy mẫu ngẫu nhiên, em mở rộng chiến lược lấy mẫu thành 2 luồng</w:t>
+      </w:r>
+      <w:r>
+        <w:rPr>
+          <w:rFonts w:ascii="Times New Roman" w:hAnsi="Times New Roman" w:cs="Times New Roman"/>
+        </w:rPr>
+        <w:t>:</w:t>
       </w:r>
     </w:p>
     <w:p>
@@ -882,23 +1048,44 @@
           <w:ilvl w:val="0"/>
           <w:numId w:val="17"/>
         </w:numPr>
-        <w:rPr>
-          <w:rFonts w:ascii="Times New Roman" w:hAnsi="Times New Roman" w:cs="Times New Roman"/>
-        </w:rPr>
-      </w:pPr>
-      <w:r>
-        <w:rPr>
-          <w:rFonts w:ascii="Times New Roman" w:hAnsi="Times New Roman" w:cs="Times New Roman"/>
-          <w:b/>
-          <w:bCs/>
-        </w:rPr>
-        <w:t>Intra-domain:</w:t>
-      </w:r>
-      <w:r>
-        <w:rPr>
-          <w:rFonts w:ascii="Times New Roman" w:hAnsi="Times New Roman" w:cs="Times New Roman"/>
-        </w:rPr>
-        <w:t xml:space="preserve"> Lấy cặp ảnh cùng ngôn ngữ để giữ ổn định phong cách nội tại.</w:t>
+        <w:jc w:val="both"/>
+        <w:rPr>
+          <w:rFonts w:ascii="Times New Roman" w:hAnsi="Times New Roman" w:cs="Times New Roman"/>
+        </w:rPr>
+      </w:pPr>
+      <w:r>
+        <w:rPr>
+          <w:rFonts w:ascii="Times New Roman" w:hAnsi="Times New Roman" w:cs="Times New Roman"/>
+          <w:b/>
+          <w:bCs/>
+        </w:rPr>
+        <w:t xml:space="preserve">Intra-domain (Nội miền): </w:t>
+      </w:r>
+      <w:r>
+        <w:rPr>
+          <w:rFonts w:ascii="Times New Roman" w:hAnsi="Times New Roman" w:cs="Times New Roman"/>
+        </w:rPr>
+        <w:t>Lấy cặp ảnh cùng ngôn ngữ (</w:t>
+      </w:r>
+      <w:proofErr w:type="gramStart"/>
+      <w:r>
+        <w:rPr>
+          <w:rFonts w:ascii="Times New Roman" w:hAnsi="Times New Roman" w:cs="Times New Roman"/>
+        </w:rPr>
+        <w:t>Latin-Latin</w:t>
+      </w:r>
+      <w:proofErr w:type="gramEnd"/>
+      <w:r>
+        <w:rPr>
+          <w:rFonts w:ascii="Times New Roman" w:hAnsi="Times New Roman" w:cs="Times New Roman"/>
+        </w:rPr>
+        <w:t>) để giữ sự ổn định nội tại</w:t>
+      </w:r>
+      <w:r>
+        <w:rPr>
+          <w:rFonts w:ascii="Times New Roman" w:hAnsi="Times New Roman" w:cs="Times New Roman"/>
+        </w:rPr>
+        <w:t>.</w:t>
       </w:r>
     </w:p>
     <w:p>
@@ -907,23 +1094,30 @@
           <w:ilvl w:val="0"/>
           <w:numId w:val="17"/>
         </w:numPr>
-        <w:rPr>
-          <w:rFonts w:ascii="Times New Roman" w:hAnsi="Times New Roman" w:cs="Times New Roman"/>
-        </w:rPr>
-      </w:pPr>
-      <w:r>
-        <w:rPr>
-          <w:rFonts w:ascii="Times New Roman" w:hAnsi="Times New Roman" w:cs="Times New Roman"/>
-          <w:b/>
-          <w:bCs/>
-        </w:rPr>
-        <w:t>Cross-domain:</w:t>
-      </w:r>
-      <w:r>
-        <w:rPr>
-          <w:rFonts w:ascii="Times New Roman" w:hAnsi="Times New Roman" w:cs="Times New Roman"/>
-        </w:rPr>
-        <w:t xml:space="preserve"> Lấy cặp ảnh Latin và Hán tự để học cách chuyển giao phong cách sang miền đích."</w:t>
+        <w:jc w:val="both"/>
+        <w:rPr>
+          <w:rFonts w:ascii="Times New Roman" w:hAnsi="Times New Roman" w:cs="Times New Roman"/>
+        </w:rPr>
+      </w:pPr>
+      <w:r>
+        <w:rPr>
+          <w:rFonts w:ascii="Times New Roman" w:hAnsi="Times New Roman" w:cs="Times New Roman"/>
+          <w:b/>
+          <w:bCs/>
+        </w:rPr>
+        <w:t xml:space="preserve">Cross-domain (Xuyên miền): </w:t>
+      </w:r>
+      <w:r>
+        <w:rPr>
+          <w:rFonts w:ascii="Times New Roman" w:hAnsi="Times New Roman" w:cs="Times New Roman"/>
+        </w:rPr>
+        <w:t>Lấy cặp ảnh Latin và Hán tự. Đây là điểm mấu chốt để học cách chuyển giao phong cách sang miền đích</w:t>
+      </w:r>
+      <w:r>
+        <w:rPr>
+          <w:rFonts w:ascii="Times New Roman" w:hAnsi="Times New Roman" w:cs="Times New Roman"/>
+        </w:rPr>
+        <w:t>.</w:t>
       </w:r>
     </w:p>
     <w:p>
@@ -949,38 +1143,35 @@
     </w:p>
     <w:p>
       <w:pPr>
-        <w:rPr>
-          <w:rFonts w:ascii="Times New Roman" w:hAnsi="Times New Roman" w:cs="Times New Roman"/>
-        </w:rPr>
-      </w:pPr>
-      <w:r>
-        <w:rPr>
-          <w:rFonts w:ascii="Times New Roman" w:hAnsi="Times New Roman" w:cs="Times New Roman"/>
-        </w:rPr>
-        <w:t>"Cụ thể hơn trên sơ đồ này:</w:t>
-      </w:r>
-    </w:p>
-    <w:p>
-      <w:pPr>
-        <w:rPr>
-          <w:rFonts w:ascii="Times New Roman" w:hAnsi="Times New Roman" w:cs="Times New Roman"/>
-        </w:rPr>
-      </w:pPr>
-      <w:r>
-        <w:rPr>
-          <w:rFonts w:ascii="Times New Roman" w:hAnsi="Times New Roman" w:cs="Times New Roman"/>
-        </w:rPr>
-        <w:t>Mô hình sẽ trích xuất đặc trưng của ảnh đang sinh ($x_{sample}$) và so sánh nó với hai luồng:</w:t>
+        <w:jc w:val="both"/>
+        <w:rPr>
+          <w:rFonts w:ascii="Times New Roman" w:hAnsi="Times New Roman" w:cs="Times New Roman"/>
+        </w:rPr>
+      </w:pPr>
+      <w:r>
+        <w:rPr>
+          <w:rFonts w:ascii="Times New Roman" w:hAnsi="Times New Roman" w:cs="Times New Roman"/>
+        </w:rPr>
+        <w:t>Đi sâu vào sơ đồ hoạt động: Khi mô hình sinh ra một ảnh ($x_{sample}$), nó sẽ trích xuất đặc trưng và so sánh đồng thời trên hai luồng</w:t>
+      </w:r>
+      <w:r>
+        <w:rPr>
+          <w:rFonts w:ascii="Times New Roman" w:hAnsi="Times New Roman" w:cs="Times New Roman"/>
+        </w:rPr>
+        <w:t>:</w:t>
       </w:r>
     </w:p>
     <w:p>
       <w:pPr>
         <w:numPr>
           <w:ilvl w:val="0"/>
-          <w:numId w:val="18"/>
+          <w:numId w:val="17"/>
         </w:numPr>
-        <w:rPr>
-          <w:rFonts w:ascii="Times New Roman" w:hAnsi="Times New Roman" w:cs="Times New Roman"/>
+        <w:jc w:val="both"/>
+        <w:rPr>
+          <w:rFonts w:ascii="Times New Roman" w:hAnsi="Times New Roman" w:cs="Times New Roman"/>
+          <w:b/>
+          <w:bCs/>
         </w:rPr>
       </w:pPr>
       <w:r>
@@ -1002,30 +1193,28 @@
       <w:pPr>
         <w:numPr>
           <w:ilvl w:val="0"/>
-          <w:numId w:val="18"/>
+          <w:numId w:val="17"/>
         </w:numPr>
-        <w:rPr>
-          <w:rFonts w:ascii="Times New Roman" w:hAnsi="Times New Roman" w:cs="Times New Roman"/>
-        </w:rPr>
-      </w:pPr>
-      <w:r>
-        <w:rPr>
-          <w:rFonts w:ascii="Times New Roman" w:hAnsi="Times New Roman" w:cs="Times New Roman"/>
-        </w:rPr>
-        <w:t>Luồng dưới (Cross): So khớp với chữ Hán đích (Target).</w:t>
-      </w:r>
-    </w:p>
-    <w:p>
-      <w:pPr>
-        <w:rPr>
-          <w:rFonts w:ascii="Times New Roman" w:hAnsi="Times New Roman" w:cs="Times New Roman"/>
-        </w:rPr>
-      </w:pPr>
-      <w:r>
-        <w:rPr>
-          <w:rFonts w:ascii="Times New Roman" w:hAnsi="Times New Roman" w:cs="Times New Roman"/>
-        </w:rPr>
-        <w:t>Mục tiêu là kéo ảnh sinh lại gần phong cách đích bất chấp sự khác biệt về nội dung chữ."</w:t>
+        <w:jc w:val="both"/>
+        <w:rPr>
+          <w:rFonts w:ascii="Times New Roman" w:hAnsi="Times New Roman" w:cs="Times New Roman"/>
+          <w:b/>
+          <w:bCs/>
+        </w:rPr>
+      </w:pPr>
+      <w:r>
+        <w:rPr>
+          <w:rFonts w:ascii="Times New Roman" w:hAnsi="Times New Roman" w:cs="Times New Roman"/>
+          <w:b/>
+          <w:bCs/>
+        </w:rPr>
+        <w:t xml:space="preserve">Luồng dưới (Cross): </w:t>
+      </w:r>
+      <w:r>
+        <w:rPr>
+          <w:rFonts w:ascii="Times New Roman" w:hAnsi="Times New Roman" w:cs="Times New Roman"/>
+        </w:rPr>
+        <w:t>So khớp với chữ Hán đích (Target). Mục tiêu là kéo ảnh sinh lại gần phong cách đích, bất chấp sự khác biệt về nội dung chữ.</w:t>
       </w:r>
     </w:p>
     <w:p>
@@ -1051,41 +1240,24 @@
     </w:p>
     <w:p>
       <w:pPr>
-        <w:rPr>
-          <w:rFonts w:ascii="Times New Roman" w:hAnsi="Times New Roman" w:cs="Times New Roman"/>
-        </w:rPr>
-      </w:pPr>
-      <w:r>
-        <w:rPr>
-          <w:rFonts w:ascii="Times New Roman" w:hAnsi="Times New Roman" w:cs="Times New Roman"/>
-        </w:rPr>
-        <w:t xml:space="preserve">"Để hiện thực </w:t>
-      </w:r>
-      <w:proofErr w:type="gramStart"/>
-      <w:r>
-        <w:rPr>
-          <w:rFonts w:ascii="Times New Roman" w:hAnsi="Times New Roman" w:cs="Times New Roman"/>
-        </w:rPr>
-        <w:t>h</w:t>
-      </w:r>
-      <w:r>
-        <w:rPr>
-          <w:rFonts w:ascii="Times New Roman" w:hAnsi="Times New Roman" w:cs="Times New Roman"/>
-        </w:rPr>
-        <w:t xml:space="preserve">oá </w:t>
-      </w:r>
-      <w:r>
-        <w:rPr>
-          <w:rFonts w:ascii="Times New Roman" w:hAnsi="Times New Roman" w:cs="Times New Roman"/>
-        </w:rPr>
-        <w:t xml:space="preserve"> điều</w:t>
-      </w:r>
-      <w:proofErr w:type="gramEnd"/>
-      <w:r>
-        <w:rPr>
-          <w:rFonts w:ascii="Times New Roman" w:hAnsi="Times New Roman" w:cs="Times New Roman"/>
-        </w:rPr>
-        <w:t xml:space="preserve"> này, hàm Loss được xây dựng dựa trên nguyên lý InfoNCE.</w:t>
+        <w:jc w:val="both"/>
+        <w:rPr>
+          <w:rFonts w:ascii="Times New Roman" w:hAnsi="Times New Roman" w:cs="Times New Roman"/>
+        </w:rPr>
+      </w:pPr>
+      <w:r>
+        <w:rPr>
+          <w:rFonts w:ascii="Times New Roman" w:hAnsi="Times New Roman" w:cs="Times New Roman"/>
+        </w:rPr>
+        <w:t>Để hiện thực hoá điều này về mặt toán học, hàm Loss được xây dựng dựa trên nguyên lý InfoNCE</w:t>
+      </w:r>
+      <w:r>
+        <w:rPr>
+          <w:rFonts w:ascii="Times New Roman" w:hAnsi="Times New Roman" w:cs="Times New Roman"/>
+          <w:b/>
+          <w:bCs/>
+        </w:rPr>
+        <w:t>:</w:t>
       </w:r>
     </w:p>
     <w:p>
@@ -1102,7 +1274,19 @@
         <w:rPr>
           <w:rFonts w:ascii="Times New Roman" w:hAnsi="Times New Roman" w:cs="Times New Roman"/>
         </w:rPr>
-        <w:t>$L_{intra}$: Đảm bảo tính nhất quán trong nội bộ ngôn ngữ.</w:t>
+        <w:t xml:space="preserve">$L_{intra}$: </w:t>
+      </w:r>
+      <w:r>
+        <w:rPr>
+          <w:rFonts w:ascii="Times New Roman" w:hAnsi="Times New Roman" w:cs="Times New Roman"/>
+        </w:rPr>
+        <w:t>Đảm bảo tính nhất quán trong nội bộ ngôn ngữ</w:t>
+      </w:r>
+      <w:r>
+        <w:rPr>
+          <w:rFonts w:ascii="Times New Roman" w:hAnsi="Times New Roman" w:cs="Times New Roman"/>
+        </w:rPr>
+        <w:t>.</w:t>
       </w:r>
     </w:p>
     <w:p>
@@ -1132,7 +1316,7 @@
         <w:rPr>
           <w:rFonts w:ascii="Times New Roman" w:hAnsi="Times New Roman" w:cs="Times New Roman"/>
         </w:rPr>
-        <w:t>Tổng Loss CL-SCR là sự kết hợp có trọng số của hai thành phần này."</w:t>
+        <w:t>Tổng Loss CL-SCR là sự kết hợp có trọng số của hai thành phần này.</w:t>
       </w:r>
     </w:p>
     <w:p>
@@ -1158,15 +1342,34 @@
     </w:p>
     <w:p>
       <w:pPr>
-        <w:rPr>
-          <w:rFonts w:ascii="Times New Roman" w:hAnsi="Times New Roman" w:cs="Times New Roman"/>
-        </w:rPr>
-      </w:pPr>
-      <w:r>
-        <w:rPr>
-          <w:rFonts w:ascii="Times New Roman" w:hAnsi="Times New Roman" w:cs="Times New Roman"/>
-        </w:rPr>
-        <w:t>"Tổng kết lại, hàm mục tiêu của toàn bộ mô hình là tổng hòa của:</w:t>
+        <w:jc w:val="both"/>
+        <w:rPr>
+          <w:rFonts w:ascii="Times New Roman" w:hAnsi="Times New Roman" w:cs="Times New Roman"/>
+        </w:rPr>
+      </w:pPr>
+      <w:r>
+        <w:rPr>
+          <w:rFonts w:ascii="Times New Roman" w:hAnsi="Times New Roman" w:cs="Times New Roman"/>
+        </w:rPr>
+        <w:t>Tổng kết lại, hàm mục tiêu để huấn luyện toàn bộ mô hình là sự tổng h</w:t>
+      </w:r>
+      <w:r>
+        <w:rPr>
+          <w:rFonts w:ascii="Times New Roman" w:hAnsi="Times New Roman" w:cs="Times New Roman"/>
+        </w:rPr>
+        <w:t>oà</w:t>
+      </w:r>
+      <w:r>
+        <w:rPr>
+          <w:rFonts w:ascii="Times New Roman" w:hAnsi="Times New Roman" w:cs="Times New Roman"/>
+        </w:rPr>
+        <w:t xml:space="preserve"> của</w:t>
+      </w:r>
+      <w:r>
+        <w:rPr>
+          <w:rFonts w:ascii="Times New Roman" w:hAnsi="Times New Roman" w:cs="Times New Roman"/>
+        </w:rPr>
+        <w:t>:</w:t>
       </w:r>
     </w:p>
     <w:p>
@@ -1183,6 +1386,7 @@
         <w:rPr>
           <w:rFonts w:ascii="Times New Roman" w:hAnsi="Times New Roman" w:cs="Times New Roman"/>
         </w:rPr>
+        <w:lastRenderedPageBreak/>
         <w:t>$</w:t>
       </w:r>
       <w:proofErr w:type="gramStart"/>
@@ -1214,7 +1418,6 @@
         <w:rPr>
           <w:rFonts w:ascii="Times New Roman" w:hAnsi="Times New Roman" w:cs="Times New Roman"/>
         </w:rPr>
-        <w:lastRenderedPageBreak/>
         <w:t>$L_{percep}$ &amp; $L_{offset}$: Để giữ cấu trúc.</w:t>
       </w:r>
     </w:p>
@@ -1270,7 +1473,7 @@
           <w:rFonts w:ascii="Times New Roman" w:hAnsi="Times New Roman" w:cs="Times New Roman"/>
         </w:rPr>
         <w:pict w14:anchorId="316E3428">
-          <v:rect id="_x0000_i1099" style="width:0;height:1.5pt" o:hralign="center" o:hrstd="t" o:hr="t" fillcolor="#a0a0a0" stroked="f"/>
+          <v:rect id="_x0000_i1027" style="width:0;height:1.5pt" o:hralign="center" o:hrstd="t" o:hr="t" fillcolor="#a0a0a0" stroked="f"/>
         </w:pict>
       </w:r>
     </w:p>
@@ -1339,15 +1542,22 @@
     </w:p>
     <w:p>
       <w:pPr>
-        <w:rPr>
-          <w:rFonts w:ascii="Times New Roman" w:hAnsi="Times New Roman" w:cs="Times New Roman"/>
-        </w:rPr>
-      </w:pPr>
-      <w:r>
-        <w:rPr>
-          <w:rFonts w:ascii="Times New Roman" w:hAnsi="Times New Roman" w:cs="Times New Roman"/>
-        </w:rPr>
-        <w:t>"Về thực nghiệm, em kế thừa bộ dữ liệu chuẩn từ FTransGAN với 818 bộ font song ngữ, đảm bảo có ground-truth nhất quán giữa Latin và Hán tự để đánh giá chính xác."</w:t>
+        <w:jc w:val="both"/>
+        <w:rPr>
+          <w:rFonts w:ascii="Times New Roman" w:hAnsi="Times New Roman" w:cs="Times New Roman"/>
+        </w:rPr>
+      </w:pPr>
+      <w:r>
+        <w:rPr>
+          <w:rFonts w:ascii="Times New Roman" w:hAnsi="Times New Roman" w:cs="Times New Roman"/>
+        </w:rPr>
+        <w:t>Chuyển sang phần thực nghiệm. Em kế thừa bộ dữ liệu chuẩn từ FTransGAN với 818 bộ font song ngữ. Đặc điểm của bộ này là sự đồng bộ tuyệt đối về phong cách giữa Latin và Hán tự, cung cấp ground-truth chính xác cho việc đánh giá</w:t>
+      </w:r>
+      <w:r>
+        <w:rPr>
+          <w:rFonts w:ascii="Times New Roman" w:hAnsi="Times New Roman" w:cs="Times New Roman"/>
+        </w:rPr>
+        <w:t>.</w:t>
       </w:r>
     </w:p>
     <w:p>
@@ -1373,41 +1583,30 @@
     </w:p>
     <w:p>
       <w:pPr>
-        <w:rPr>
-          <w:rFonts w:ascii="Times New Roman" w:hAnsi="Times New Roman" w:cs="Times New Roman"/>
-        </w:rPr>
-      </w:pPr>
-      <w:r>
-        <w:rPr>
-          <w:rFonts w:ascii="Times New Roman" w:hAnsi="Times New Roman" w:cs="Times New Roman"/>
-        </w:rPr>
-        <w:t xml:space="preserve">"Em tập trung vào kịch bản khó nhất là UFSC (Unseen Font, Seen Char) - tức là font chữ hoàn toàn mới chưa từng gặp khi huấn luyện, để đánh giá khả năng tổng quát </w:t>
-      </w:r>
-      <w:proofErr w:type="gramStart"/>
-      <w:r>
-        <w:rPr>
-          <w:rFonts w:ascii="Times New Roman" w:hAnsi="Times New Roman" w:cs="Times New Roman"/>
-        </w:rPr>
-        <w:t>h</w:t>
-      </w:r>
-      <w:r>
-        <w:rPr>
-          <w:rFonts w:ascii="Times New Roman" w:hAnsi="Times New Roman" w:cs="Times New Roman"/>
-        </w:rPr>
-        <w:t xml:space="preserve">oá </w:t>
-      </w:r>
-      <w:r>
-        <w:rPr>
-          <w:rFonts w:ascii="Times New Roman" w:hAnsi="Times New Roman" w:cs="Times New Roman"/>
-        </w:rPr>
-        <w:t xml:space="preserve"> One</w:t>
-      </w:r>
-      <w:proofErr w:type="gramEnd"/>
-      <w:r>
-        <w:rPr>
-          <w:rFonts w:ascii="Times New Roman" w:hAnsi="Times New Roman" w:cs="Times New Roman"/>
-        </w:rPr>
-        <w:t>-shot."</w:t>
+        <w:jc w:val="both"/>
+        <w:rPr>
+          <w:rFonts w:ascii="Times New Roman" w:hAnsi="Times New Roman" w:cs="Times New Roman"/>
+        </w:rPr>
+      </w:pPr>
+      <w:r>
+        <w:rPr>
+          <w:rFonts w:ascii="Times New Roman" w:hAnsi="Times New Roman" w:cs="Times New Roman"/>
+        </w:rPr>
+        <w:t xml:space="preserve">Trong các kịch bản kiểm thử, em tập trung báo cáo kịch bản khó nhất là </w:t>
+      </w:r>
+      <w:r>
+        <w:rPr>
+          <w:rFonts w:ascii="Times New Roman" w:hAnsi="Times New Roman" w:cs="Times New Roman"/>
+          <w:b/>
+          <w:bCs/>
+        </w:rPr>
+        <w:t>UFSC (Unseen Font)</w:t>
+      </w:r>
+      <w:r>
+        <w:rPr>
+          <w:rFonts w:ascii="Times New Roman" w:hAnsi="Times New Roman" w:cs="Times New Roman"/>
+        </w:rPr>
+        <w:t xml:space="preserve"> - tức là đưa vào một font chữ hoàn toàn mới, chưa từng gặp khi huấn luyện. Đây là thước đo chuẩn xác nhất cho khả năng tổng quát hoá của mô hình.</w:t>
       </w:r>
     </w:p>
     <w:p>
@@ -1433,15 +1632,36 @@
     </w:p>
     <w:p>
       <w:pPr>
-        <w:rPr>
-          <w:rFonts w:ascii="Times New Roman" w:hAnsi="Times New Roman" w:cs="Times New Roman"/>
-        </w:rPr>
-      </w:pPr>
-      <w:r>
-        <w:rPr>
-          <w:rFonts w:ascii="Times New Roman" w:hAnsi="Times New Roman" w:cs="Times New Roman"/>
-        </w:rPr>
-        <w:t>"Mô hình được huấn luyện trên GPU Tesla P100. Đặc biệt ở Phase 2, em sử dụng kỹ thuật Data Augmentation (Random Resized Crop) cho module CL-SCR để tăng tính bền vững với các biến thể hình học."</w:t>
+        <w:jc w:val="both"/>
+        <w:rPr>
+          <w:rFonts w:ascii="Times New Roman" w:hAnsi="Times New Roman" w:cs="Times New Roman"/>
+        </w:rPr>
+      </w:pPr>
+      <w:r>
+        <w:rPr>
+          <w:rFonts w:ascii="Times New Roman" w:hAnsi="Times New Roman" w:cs="Times New Roman"/>
+        </w:rPr>
+        <w:t xml:space="preserve">Về cấu hình, mô hình được huấn luyện trên GPU Tesla P100. Đặc biệt ở Phase 2, em áp dụng kỹ thuật </w:t>
+      </w:r>
+      <w:r>
+        <w:rPr>
+          <w:rFonts w:ascii="Times New Roman" w:hAnsi="Times New Roman" w:cs="Times New Roman"/>
+          <w:b/>
+          <w:bCs/>
+        </w:rPr>
+        <w:t>Data Augmentation</w:t>
+      </w:r>
+      <w:r>
+        <w:rPr>
+          <w:rFonts w:ascii="Times New Roman" w:hAnsi="Times New Roman" w:cs="Times New Roman"/>
+        </w:rPr>
+        <w:t xml:space="preserve"> (như Random Crop) cho module CL-SCR. Điều này giúp mô hình học được các đặc trưng phong cách bền vững hơn thay vì học vẹt vị trí pixel</w:t>
+      </w:r>
+      <w:r>
+        <w:rPr>
+          <w:rFonts w:ascii="Times New Roman" w:hAnsi="Times New Roman" w:cs="Times New Roman"/>
+        </w:rPr>
+        <w:t>.</w:t>
       </w:r>
     </w:p>
     <w:p>
@@ -1467,6 +1687,7 @@
     </w:p>
     <w:p>
       <w:pPr>
+        <w:jc w:val="both"/>
         <w:rPr>
           <w:rFonts w:ascii="Times New Roman" w:hAnsi="Times New Roman" w:cs="Times New Roman"/>
         </w:rPr>
@@ -1484,6 +1705,7 @@
           <w:ilvl w:val="0"/>
           <w:numId w:val="21"/>
         </w:numPr>
+        <w:jc w:val="both"/>
         <w:rPr>
           <w:rFonts w:ascii="Times New Roman" w:hAnsi="Times New Roman" w:cs="Times New Roman"/>
         </w:rPr>
@@ -1509,6 +1731,7 @@
           <w:ilvl w:val="0"/>
           <w:numId w:val="21"/>
         </w:numPr>
+        <w:jc w:val="both"/>
         <w:rPr>
           <w:rFonts w:ascii="Times New Roman" w:hAnsi="Times New Roman" w:cs="Times New Roman"/>
         </w:rPr>
@@ -1551,15 +1774,50 @@
     </w:p>
     <w:p>
       <w:pPr>
-        <w:rPr>
-          <w:rFonts w:ascii="Times New Roman" w:hAnsi="Times New Roman" w:cs="Times New Roman"/>
-        </w:rPr>
-      </w:pPr>
-      <w:r>
-        <w:rPr>
-          <w:rFonts w:ascii="Times New Roman" w:hAnsi="Times New Roman" w:cs="Times New Roman"/>
-        </w:rPr>
-        <w:t>"Kính mời thầy cô nhìn vào bảng kết quả. Ở kịch bản khó nhất (UFSC), phương pháp của em (Ours) đạt FID là 13.55, thấp hơn rất nhiều so với các phương pháp SOTA như DG-Font hay FontDiffuser gốc (khoảng 59.5). Điều này cho thấy chất lượng ảnh sinh ra vượt trội."</w:t>
+        <w:jc w:val="both"/>
+        <w:rPr>
+          <w:rFonts w:ascii="Times New Roman" w:hAnsi="Times New Roman" w:cs="Times New Roman"/>
+        </w:rPr>
+      </w:pPr>
+      <w:r>
+        <w:rPr>
+          <w:rFonts w:ascii="Times New Roman" w:hAnsi="Times New Roman" w:cs="Times New Roman"/>
+        </w:rPr>
+        <w:t>Kính mời thầy cô nhìn vào bảng kết quả. Ở kịch bản khó nhất (UFSC), phương pháp của em (</w:t>
+      </w:r>
+      <w:r>
+        <w:rPr>
+          <w:rFonts w:ascii="Times New Roman" w:hAnsi="Times New Roman" w:cs="Times New Roman"/>
+          <w:b/>
+          <w:bCs/>
+        </w:rPr>
+        <w:t>Ours - dòng cuối</w:t>
+      </w:r>
+      <w:r>
+        <w:rPr>
+          <w:rFonts w:ascii="Times New Roman" w:hAnsi="Times New Roman" w:cs="Times New Roman"/>
+        </w:rPr>
+        <w:t xml:space="preserve">) đạt chỉ số FID là </w:t>
+      </w:r>
+      <w:r>
+        <w:rPr>
+          <w:rFonts w:ascii="Times New Roman" w:hAnsi="Times New Roman" w:cs="Times New Roman"/>
+          <w:b/>
+          <w:bCs/>
+        </w:rPr>
+        <w:t>13.55</w:t>
+      </w:r>
+      <w:r>
+        <w:rPr>
+          <w:rFonts w:ascii="Times New Roman" w:hAnsi="Times New Roman" w:cs="Times New Roman"/>
+        </w:rPr>
+        <w:t>. Con số này thấp hơn rất nhiều so với các phương pháp SOTA như DG-Font hay FontDiffuser gốc (vốn có FID trên 29). Điều này khẳng định chất lượng ảnh sinh ra có độ chân thực vượt trội</w:t>
+      </w:r>
+      <w:r>
+        <w:rPr>
+          <w:rFonts w:ascii="Times New Roman" w:hAnsi="Times New Roman" w:cs="Times New Roman"/>
+        </w:rPr>
+        <w:t>.</w:t>
       </w:r>
     </w:p>
     <w:p>
@@ -1585,28 +1843,17 @@
     </w:p>
     <w:p>
       <w:pPr>
-        <w:rPr>
-          <w:rFonts w:ascii="Times New Roman" w:hAnsi="Times New Roman" w:cs="Times New Roman"/>
-        </w:rPr>
-      </w:pPr>
-      <w:r>
-        <w:rPr>
-          <w:rFonts w:ascii="Times New Roman" w:hAnsi="Times New Roman" w:cs="Times New Roman"/>
-        </w:rPr>
-        <w:t>"Trực quan hơn, ở hình ảnh so sánh này:</w:t>
-      </w:r>
-    </w:p>
-    <w:p>
-      <w:pPr>
-        <w:rPr>
-          <w:rFonts w:ascii="Times New Roman" w:hAnsi="Times New Roman" w:cs="Times New Roman"/>
-        </w:rPr>
-      </w:pPr>
-      <w:r>
-        <w:rPr>
-          <w:rFonts w:ascii="Times New Roman" w:hAnsi="Times New Roman" w:cs="Times New Roman"/>
-        </w:rPr>
-        <w:t>Cột cuối cùng (Ours) cho thấy các nét chữ Latin (cột c, d, e...) được sinh ra rất sắc nét, bắt chước chính xác độ đậm nhạt và các nét xước của chữ Hán mẫu (Reference). Trong khi đó, các phương pháp khác thường bị mờ hoặc mất nét."</w:t>
+        <w:jc w:val="both"/>
+        <w:rPr>
+          <w:rFonts w:ascii="Times New Roman" w:hAnsi="Times New Roman" w:cs="Times New Roman"/>
+        </w:rPr>
+      </w:pPr>
+      <w:r>
+        <w:rPr>
+          <w:rFonts w:ascii="Times New Roman" w:hAnsi="Times New Roman" w:cs="Times New Roman"/>
+        </w:rPr>
+        <w:lastRenderedPageBreak/>
+        <w:t>Trực quan hơn, xin mời xem hình ảnh so sánh này: Thầy cô có thể thấy ở cột cuối cùng (Ours), các chữ Latin (như chữ c, d, e...) được tái tạo rất sắc nét. Đặc biệt, nó bắt chước chính xác độ đậm nhạt và các nét xước của chữ Hán mẫu (Reference). Trong khi đó, các phương pháp cũ thường bị mờ hoặc mất nét.</w:t>
       </w:r>
     </w:p>
     <w:p>
@@ -1627,21 +1874,35 @@
           <w:sz w:val="30"/>
           <w:szCs w:val="30"/>
         </w:rPr>
-        <w:lastRenderedPageBreak/>
         <w:t>Slide 29: Đánh giá người dùng</w:t>
       </w:r>
     </w:p>
     <w:p>
       <w:pPr>
-        <w:rPr>
-          <w:rFonts w:ascii="Times New Roman" w:hAnsi="Times New Roman" w:cs="Times New Roman"/>
-        </w:rPr>
-      </w:pPr>
-      <w:r>
-        <w:rPr>
-          <w:rFonts w:ascii="Times New Roman" w:hAnsi="Times New Roman" w:cs="Times New Roman"/>
-        </w:rPr>
-        <w:t>"Kết quả khảo sát trên 21 người dùng cũng đồng thuận, với gần 70% người tham gia bình chọn ảnh sinh ra từ mô hình của em có chất lượng tốt nhất."</w:t>
+        <w:jc w:val="both"/>
+        <w:rPr>
+          <w:rFonts w:ascii="Times New Roman" w:hAnsi="Times New Roman" w:cs="Times New Roman"/>
+        </w:rPr>
+      </w:pPr>
+      <w:r>
+        <w:rPr>
+          <w:rFonts w:ascii="Times New Roman" w:hAnsi="Times New Roman" w:cs="Times New Roman"/>
+        </w:rPr>
+        <w:t xml:space="preserve">Kết quả khảo sát mù trên 21 người dùng cũng cho thấy sự đồng thuận cao, với gần </w:t>
+      </w:r>
+      <w:r>
+        <w:rPr>
+          <w:rFonts w:ascii="Times New Roman" w:hAnsi="Times New Roman" w:cs="Times New Roman"/>
+          <w:b/>
+          <w:bCs/>
+        </w:rPr>
+        <w:t>70%</w:t>
+      </w:r>
+      <w:r>
+        <w:rPr>
+          <w:rFonts w:ascii="Times New Roman" w:hAnsi="Times New Roman" w:cs="Times New Roman"/>
+        </w:rPr>
+        <w:t xml:space="preserve"> số phiếu bình chọn ảnh sinh ra từ mô hình của em có chất lượng tốt nhất.</w:t>
       </w:r>
     </w:p>
     <w:p>
@@ -1667,15 +1928,22 @@
     </w:p>
     <w:p>
       <w:pPr>
-        <w:rPr>
-          <w:rFonts w:ascii="Times New Roman" w:hAnsi="Times New Roman" w:cs="Times New Roman"/>
-        </w:rPr>
-      </w:pPr>
-      <w:r>
-        <w:rPr>
-          <w:rFonts w:ascii="Times New Roman" w:hAnsi="Times New Roman" w:cs="Times New Roman"/>
-        </w:rPr>
-        <w:t>"Bảng phân tích này chứng minh vai trò của từng module. Khi loại bỏ thành phần Cross-Lingual (chỉ dùng Intra), chỉ số FID tăng vọt. Kết quả tốt nhất chỉ đạt được khi kết hợp đầy đủ cả Intra và Cross trong CL-SCR."</w:t>
+        <w:jc w:val="both"/>
+        <w:rPr>
+          <w:rFonts w:ascii="Times New Roman" w:hAnsi="Times New Roman" w:cs="Times New Roman"/>
+        </w:rPr>
+      </w:pPr>
+      <w:r>
+        <w:rPr>
+          <w:rFonts w:ascii="Times New Roman" w:hAnsi="Times New Roman" w:cs="Times New Roman"/>
+        </w:rPr>
+        <w:t>Để trả lời câu hỏi 'Liệu CL-SCR có thực sự cần thiết?', bảng phân tích cắt giảm này cho thấy: Nếu bỏ thành phần Cross-Lingual đi, chỉ số FID tăng vọt (tức là xấu đi). Kết quả tốt nhất chỉ đạt được khi kết hợp đầy đủ cả hai luồng Intra và Cross trong mô-đun đề xuất</w:t>
+      </w:r>
+      <w:r>
+        <w:rPr>
+          <w:rFonts w:ascii="Times New Roman" w:hAnsi="Times New Roman" w:cs="Times New Roman"/>
+        </w:rPr>
+        <w:t>.</w:t>
       </w:r>
     </w:p>
     <w:p>
@@ -1689,7 +1957,7 @@
           <w:rFonts w:ascii="Times New Roman" w:hAnsi="Times New Roman" w:cs="Times New Roman"/>
         </w:rPr>
         <w:pict w14:anchorId="6BD39F4C">
-          <v:rect id="_x0000_i1100" style="width:0;height:1.5pt" o:hralign="center" o:hrstd="t" o:hr="t" fillcolor="#a0a0a0" stroked="f"/>
+          <v:rect id="_x0000_i1028" style="width:0;height:1.5pt" o:hralign="center" o:hrstd="t" o:hr="t" fillcolor="#a0a0a0" stroked="f"/>
         </w:pict>
       </w:r>
     </w:p>
@@ -1738,15 +2006,16 @@
     </w:p>
     <w:p>
       <w:pPr>
-        <w:rPr>
-          <w:rFonts w:ascii="Times New Roman" w:hAnsi="Times New Roman" w:cs="Times New Roman"/>
-        </w:rPr>
-      </w:pPr>
-      <w:r>
-        <w:rPr>
-          <w:rFonts w:ascii="Times New Roman" w:hAnsi="Times New Roman" w:cs="Times New Roman"/>
-        </w:rPr>
-        <w:t>"Cuối cùng là phần kết luận."</w:t>
+        <w:jc w:val="both"/>
+        <w:rPr>
+          <w:rFonts w:ascii="Times New Roman" w:hAnsi="Times New Roman" w:cs="Times New Roman"/>
+        </w:rPr>
+      </w:pPr>
+      <w:r>
+        <w:rPr>
+          <w:rFonts w:ascii="Times New Roman" w:hAnsi="Times New Roman" w:cs="Times New Roman"/>
+        </w:rPr>
+        <w:t>Cuối cùng là phần kết luận.</w:t>
       </w:r>
     </w:p>
     <w:p>
@@ -1780,7 +2049,7 @@
         <w:rPr>
           <w:rFonts w:ascii="Times New Roman" w:hAnsi="Times New Roman" w:cs="Times New Roman"/>
         </w:rPr>
-        <w:t>"Khoá luận đã hoàn thành các mục tiêu:</w:t>
+        <w:t>Tổng kết lại, khoá luận của em đã hoàn thành 3 mục tiêu lớn:</w:t>
       </w:r>
     </w:p>
     <w:p>
@@ -1797,7 +2066,13 @@
         <w:rPr>
           <w:rFonts w:ascii="Times New Roman" w:hAnsi="Times New Roman" w:cs="Times New Roman"/>
         </w:rPr>
-        <w:t>Giải quyết thành công bài toán One-shot Cross-Lingual.</w:t>
+        <w:t>Giải quyết thành công bài toán One-shot Cross-Lingual</w:t>
+      </w:r>
+      <w:r>
+        <w:rPr>
+          <w:rFonts w:ascii="Times New Roman" w:hAnsi="Times New Roman" w:cs="Times New Roman"/>
+        </w:rPr>
+        <w:t>.</w:t>
       </w:r>
     </w:p>
     <w:p>
@@ -1814,7 +2089,7 @@
         <w:rPr>
           <w:rFonts w:ascii="Times New Roman" w:hAnsi="Times New Roman" w:cs="Times New Roman"/>
         </w:rPr>
-        <w:t xml:space="preserve">Đóng góp kỹ thuật quan trọng là mô-đun </w:t>
+        <w:t xml:space="preserve">Đóng góp về mặt kỹ thuật với mô-đun </w:t>
       </w:r>
       <w:r>
         <w:rPr>
@@ -1828,7 +2103,13 @@
         <w:rPr>
           <w:rFonts w:ascii="Times New Roman" w:hAnsi="Times New Roman" w:cs="Times New Roman"/>
         </w:rPr>
-        <w:t xml:space="preserve"> với cơ chế Loss hỗn hợp.</w:t>
+        <w:t xml:space="preserve"> và cơ chế Loss hỗn hợp</w:t>
+      </w:r>
+      <w:r>
+        <w:rPr>
+          <w:rFonts w:ascii="Times New Roman" w:hAnsi="Times New Roman" w:cs="Times New Roman"/>
+        </w:rPr>
+        <w:t>.</w:t>
       </w:r>
     </w:p>
     <w:p>
@@ -1845,7 +2126,13 @@
         <w:rPr>
           <w:rFonts w:ascii="Times New Roman" w:hAnsi="Times New Roman" w:cs="Times New Roman"/>
         </w:rPr>
-        <w:t>Hiệu quả thực nghiệm vượt trội SOTA hiện tại."</w:t>
+        <w:t>Chứng minh được hiệu quả thực nghiệm vượt trội so với SOTA hiện tại</w:t>
+      </w:r>
+      <w:r>
+        <w:rPr>
+          <w:rFonts w:ascii="Times New Roman" w:hAnsi="Times New Roman" w:cs="Times New Roman"/>
+        </w:rPr>
+        <w:t>.</w:t>
       </w:r>
     </w:p>
     <w:p>
@@ -1871,28 +2158,46 @@
     </w:p>
     <w:p>
       <w:pPr>
-        <w:rPr>
-          <w:rFonts w:ascii="Times New Roman" w:hAnsi="Times New Roman" w:cs="Times New Roman"/>
-        </w:rPr>
-      </w:pPr>
-      <w:r>
-        <w:rPr>
-          <w:rFonts w:ascii="Times New Roman" w:hAnsi="Times New Roman" w:cs="Times New Roman"/>
-        </w:rPr>
-        <w:t>"Hạn chế lớn nhất hiện tại là tốc độ suy diễn chậm do bản chất của Diffusion.</w:t>
-      </w:r>
-    </w:p>
-    <w:p>
-      <w:pPr>
-        <w:rPr>
-          <w:rFonts w:ascii="Times New Roman" w:hAnsi="Times New Roman" w:cs="Times New Roman"/>
-        </w:rPr>
-      </w:pPr>
-      <w:r>
-        <w:rPr>
-          <w:rFonts w:ascii="Times New Roman" w:hAnsi="Times New Roman" w:cs="Times New Roman"/>
-        </w:rPr>
-        <w:t>Hướng phát triển tiếp theo là áp dụng các kỹ thuật chưng cất (Distillation) để tăng tốc và mở rộng thử nghiệm sang sinh font Vector (SVG)."</w:t>
+        <w:jc w:val="both"/>
+        <w:rPr>
+          <w:rFonts w:ascii="Times New Roman" w:hAnsi="Times New Roman" w:cs="Times New Roman"/>
+        </w:rPr>
+      </w:pPr>
+      <w:r>
+        <w:rPr>
+          <w:rFonts w:ascii="Times New Roman" w:hAnsi="Times New Roman" w:cs="Times New Roman"/>
+        </w:rPr>
+        <w:t xml:space="preserve">Tuy nhiên, em cũng nhìn nhận thẳng thắn hạn chế lớn nhất là </w:t>
+      </w:r>
+      <w:r>
+        <w:rPr>
+          <w:rFonts w:ascii="Times New Roman" w:hAnsi="Times New Roman" w:cs="Times New Roman"/>
+        </w:rPr>
+        <w:t>tốc độ suy diễn</w:t>
+      </w:r>
+      <w:r>
+        <w:rPr>
+          <w:rFonts w:ascii="Times New Roman" w:hAnsi="Times New Roman" w:cs="Times New Roman"/>
+        </w:rPr>
+        <w:t xml:space="preserve">. Do bản chất phải khử nhiễu qua 20 bước, mô hình chậm hơn GAN khá nhiều. Hướng phát triển tiếp theo của em là áp dụng các kỹ thuật </w:t>
+      </w:r>
+      <w:r>
+        <w:rPr>
+          <w:rFonts w:ascii="Times New Roman" w:hAnsi="Times New Roman" w:cs="Times New Roman"/>
+        </w:rPr>
+        <w:t>Chưng cất (Distillation)</w:t>
+      </w:r>
+      <w:r>
+        <w:rPr>
+          <w:rFonts w:ascii="Times New Roman" w:hAnsi="Times New Roman" w:cs="Times New Roman"/>
+        </w:rPr>
+        <w:t xml:space="preserve"> để giảm số bước sinh ảnh, đồng thời mở rộng nghiên cứu sang sinh font dạng Vector (SVG) để ứng dụng thực tiễn tốt hơn</w:t>
+      </w:r>
+      <w:r>
+        <w:rPr>
+          <w:rFonts w:ascii="Times New Roman" w:hAnsi="Times New Roman" w:cs="Times New Roman"/>
+        </w:rPr>
+        <w:t>.</w:t>
       </w:r>
     </w:p>
     <w:p>
@@ -1918,15 +2223,52 @@
     </w:p>
     <w:p>
       <w:pPr>
-        <w:rPr>
-          <w:rFonts w:ascii="Times New Roman" w:hAnsi="Times New Roman" w:cs="Times New Roman"/>
-        </w:rPr>
-      </w:pPr>
-      <w:r>
-        <w:rPr>
-          <w:rFonts w:ascii="Times New Roman" w:hAnsi="Times New Roman" w:cs="Times New Roman"/>
-        </w:rPr>
-        <w:t>(Nếu có bài báo thì nhắc, nếu không có thể lướt qua).</w:t>
+        <w:jc w:val="both"/>
+        <w:rPr>
+          <w:rFonts w:ascii="Times New Roman" w:hAnsi="Times New Roman" w:cs="Times New Roman"/>
+        </w:rPr>
+      </w:pPr>
+      <w:r>
+        <w:rPr>
+          <w:rFonts w:ascii="Times New Roman" w:hAnsi="Times New Roman" w:cs="Times New Roman"/>
+        </w:rPr>
+        <w:t>Về phần công bố liên quan, em đã có submit một bài báo lên T</w:t>
+      </w:r>
+      <w:r>
+        <w:rPr>
+          <w:rFonts w:ascii="Times New Roman" w:hAnsi="Times New Roman" w:cs="Times New Roman"/>
+        </w:rPr>
+        <w:t xml:space="preserve">he </w:t>
+      </w:r>
+      <w:r>
+        <w:rPr>
+          <w:rFonts w:ascii="Times New Roman" w:hAnsi="Times New Roman" w:cs="Times New Roman"/>
+        </w:rPr>
+        <w:t>J</w:t>
+      </w:r>
+      <w:r>
+        <w:rPr>
+          <w:rFonts w:ascii="Times New Roman" w:hAnsi="Times New Roman" w:cs="Times New Roman"/>
+        </w:rPr>
+        <w:t xml:space="preserve">ournal of </w:t>
+      </w:r>
+      <w:r>
+        <w:rPr>
+          <w:rFonts w:ascii="Times New Roman" w:hAnsi="Times New Roman" w:cs="Times New Roman"/>
+        </w:rPr>
+        <w:t>S</w:t>
+      </w:r>
+      <w:r>
+        <w:rPr>
+          <w:rFonts w:ascii="Times New Roman" w:hAnsi="Times New Roman" w:cs="Times New Roman"/>
+        </w:rPr>
+        <w:t xml:space="preserve">upercomputing </w:t>
+      </w:r>
+      <w:r>
+        <w:rPr>
+          <w:rFonts w:ascii="Times New Roman" w:hAnsi="Times New Roman" w:cs="Times New Roman"/>
+        </w:rPr>
+        <w:t>của Springer, hiện đang under review.</w:t>
       </w:r>
     </w:p>
     <w:p>
@@ -1952,15 +2294,23 @@
     </w:p>
     <w:p>
       <w:pPr>
-        <w:rPr>
-          <w:rFonts w:ascii="Times New Roman" w:hAnsi="Times New Roman" w:cs="Times New Roman"/>
-        </w:rPr>
-      </w:pPr>
-      <w:r>
-        <w:rPr>
-          <w:rFonts w:ascii="Times New Roman" w:hAnsi="Times New Roman" w:cs="Times New Roman"/>
-        </w:rPr>
-        <w:t>"Em xin chân thành cảm ơn sự hướng dẫn tận tình của TS. Dương Việt Hằng và sự lắng nghe của quý Thầy Cô trong Hội đồng. Em xin kết thúc phần trình bày và rất mong nhận được những câu hỏi, góp ý."</w:t>
+        <w:jc w:val="both"/>
+        <w:rPr>
+          <w:rFonts w:ascii="Times New Roman" w:hAnsi="Times New Roman" w:cs="Times New Roman"/>
+        </w:rPr>
+      </w:pPr>
+      <w:r>
+        <w:rPr>
+          <w:rFonts w:ascii="Times New Roman" w:hAnsi="Times New Roman" w:cs="Times New Roman"/>
+        </w:rPr>
+        <w:lastRenderedPageBreak/>
+        <w:t>Em xin chân thành cảm ơn sự hướng dẫn tận tình của Tiến sĩ Dương Việt Hằng và sự lắng nghe của quý Thầy Cô trong Hội đồng. Em xin kết thúc phần trình bày tại đây và rất mong nhận được những câu hỏi, góp ý từ thầy cô</w:t>
+      </w:r>
+      <w:r>
+        <w:rPr>
+          <w:rFonts w:ascii="Times New Roman" w:hAnsi="Times New Roman" w:cs="Times New Roman"/>
+        </w:rPr>
+        <w:t>.</w:t>
       </w:r>
     </w:p>
     <w:sectPr>
@@ -2125,6 +2475,119 @@
     </w:lvl>
   </w:abstractNum>
   <w:abstractNum w:abstractNumId="1" w15:restartNumberingAfterBreak="0">
+    <w:nsid w:val="14105827"/>
+    <w:multiLevelType w:val="multilevel"/>
+    <w:tmpl w:val="31ECB472"/>
+    <w:lvl w:ilvl="0">
+      <w:start w:val="1"/>
+      <w:numFmt w:val="decimal"/>
+      <w:lvlText w:val="%1."/>
+      <w:lvlJc w:val="left"/>
+      <w:pPr>
+        <w:tabs>
+          <w:tab w:val="num" w:pos="720"/>
+        </w:tabs>
+        <w:ind w:left="720" w:hanging="360"/>
+      </w:pPr>
+    </w:lvl>
+    <w:lvl w:ilvl="1" w:tentative="1">
+      <w:start w:val="1"/>
+      <w:numFmt w:val="decimal"/>
+      <w:lvlText w:val="%2."/>
+      <w:lvlJc w:val="left"/>
+      <w:pPr>
+        <w:tabs>
+          <w:tab w:val="num" w:pos="1440"/>
+        </w:tabs>
+        <w:ind w:left="1440" w:hanging="360"/>
+      </w:pPr>
+    </w:lvl>
+    <w:lvl w:ilvl="2" w:tentative="1">
+      <w:start w:val="1"/>
+      <w:numFmt w:val="decimal"/>
+      <w:lvlText w:val="%3."/>
+      <w:lvlJc w:val="left"/>
+      <w:pPr>
+        <w:tabs>
+          <w:tab w:val="num" w:pos="2160"/>
+        </w:tabs>
+        <w:ind w:left="2160" w:hanging="360"/>
+      </w:pPr>
+    </w:lvl>
+    <w:lvl w:ilvl="3" w:tentative="1">
+      <w:start w:val="1"/>
+      <w:numFmt w:val="decimal"/>
+      <w:lvlText w:val="%4."/>
+      <w:lvlJc w:val="left"/>
+      <w:pPr>
+        <w:tabs>
+          <w:tab w:val="num" w:pos="2880"/>
+        </w:tabs>
+        <w:ind w:left="2880" w:hanging="360"/>
+      </w:pPr>
+    </w:lvl>
+    <w:lvl w:ilvl="4" w:tentative="1">
+      <w:start w:val="1"/>
+      <w:numFmt w:val="decimal"/>
+      <w:lvlText w:val="%5."/>
+      <w:lvlJc w:val="left"/>
+      <w:pPr>
+        <w:tabs>
+          <w:tab w:val="num" w:pos="3600"/>
+        </w:tabs>
+        <w:ind w:left="3600" w:hanging="360"/>
+      </w:pPr>
+    </w:lvl>
+    <w:lvl w:ilvl="5" w:tentative="1">
+      <w:start w:val="1"/>
+      <w:numFmt w:val="decimal"/>
+      <w:lvlText w:val="%6."/>
+      <w:lvlJc w:val="left"/>
+      <w:pPr>
+        <w:tabs>
+          <w:tab w:val="num" w:pos="4320"/>
+        </w:tabs>
+        <w:ind w:left="4320" w:hanging="360"/>
+      </w:pPr>
+    </w:lvl>
+    <w:lvl w:ilvl="6" w:tentative="1">
+      <w:start w:val="1"/>
+      <w:numFmt w:val="decimal"/>
+      <w:lvlText w:val="%7."/>
+      <w:lvlJc w:val="left"/>
+      <w:pPr>
+        <w:tabs>
+          <w:tab w:val="num" w:pos="5040"/>
+        </w:tabs>
+        <w:ind w:left="5040" w:hanging="360"/>
+      </w:pPr>
+    </w:lvl>
+    <w:lvl w:ilvl="7" w:tentative="1">
+      <w:start w:val="1"/>
+      <w:numFmt w:val="decimal"/>
+      <w:lvlText w:val="%8."/>
+      <w:lvlJc w:val="left"/>
+      <w:pPr>
+        <w:tabs>
+          <w:tab w:val="num" w:pos="5760"/>
+        </w:tabs>
+        <w:ind w:left="5760" w:hanging="360"/>
+      </w:pPr>
+    </w:lvl>
+    <w:lvl w:ilvl="8" w:tentative="1">
+      <w:start w:val="1"/>
+      <w:numFmt w:val="decimal"/>
+      <w:lvlText w:val="%9."/>
+      <w:lvlJc w:val="left"/>
+      <w:pPr>
+        <w:tabs>
+          <w:tab w:val="num" w:pos="6480"/>
+        </w:tabs>
+        <w:ind w:left="6480" w:hanging="360"/>
+      </w:pPr>
+    </w:lvl>
+  </w:abstractNum>
+  <w:abstractNum w:abstractNumId="2" w15:restartNumberingAfterBreak="0">
     <w:nsid w:val="158C4F65"/>
     <w:multiLevelType w:val="multilevel"/>
     <w:tmpl w:val="59F45472"/>
@@ -2237,7 +2700,156 @@
       </w:pPr>
     </w:lvl>
   </w:abstractNum>
-  <w:abstractNum w:abstractNumId="2" w15:restartNumberingAfterBreak="0">
+  <w:abstractNum w:abstractNumId="3" w15:restartNumberingAfterBreak="0">
+    <w:nsid w:val="1C924BEE"/>
+    <w:multiLevelType w:val="multilevel"/>
+    <w:tmpl w:val="4D588AB6"/>
+    <w:lvl w:ilvl="0">
+      <w:start w:val="1"/>
+      <w:numFmt w:val="bullet"/>
+      <w:lvlText w:val=""/>
+      <w:lvlJc w:val="left"/>
+      <w:pPr>
+        <w:tabs>
+          <w:tab w:val="num" w:pos="720"/>
+        </w:tabs>
+        <w:ind w:left="720" w:hanging="360"/>
+      </w:pPr>
+      <w:rPr>
+        <w:rFonts w:ascii="Symbol" w:hAnsi="Symbol" w:hint="default"/>
+        <w:sz w:val="20"/>
+      </w:rPr>
+    </w:lvl>
+    <w:lvl w:ilvl="1" w:tentative="1">
+      <w:start w:val="1"/>
+      <w:numFmt w:val="bullet"/>
+      <w:lvlText w:val="o"/>
+      <w:lvlJc w:val="left"/>
+      <w:pPr>
+        <w:tabs>
+          <w:tab w:val="num" w:pos="1440"/>
+        </w:tabs>
+        <w:ind w:left="1440" w:hanging="360"/>
+      </w:pPr>
+      <w:rPr>
+        <w:rFonts w:ascii="Courier New" w:hAnsi="Courier New" w:hint="default"/>
+        <w:sz w:val="20"/>
+      </w:rPr>
+    </w:lvl>
+    <w:lvl w:ilvl="2" w:tentative="1">
+      <w:start w:val="1"/>
+      <w:numFmt w:val="bullet"/>
+      <w:lvlText w:val=""/>
+      <w:lvlJc w:val="left"/>
+      <w:pPr>
+        <w:tabs>
+          <w:tab w:val="num" w:pos="2160"/>
+        </w:tabs>
+        <w:ind w:left="2160" w:hanging="360"/>
+      </w:pPr>
+      <w:rPr>
+        <w:rFonts w:ascii="Wingdings" w:hAnsi="Wingdings" w:hint="default"/>
+        <w:sz w:val="20"/>
+      </w:rPr>
+    </w:lvl>
+    <w:lvl w:ilvl="3" w:tentative="1">
+      <w:start w:val="1"/>
+      <w:numFmt w:val="bullet"/>
+      <w:lvlText w:val=""/>
+      <w:lvlJc w:val="left"/>
+      <w:pPr>
+        <w:tabs>
+          <w:tab w:val="num" w:pos="2880"/>
+        </w:tabs>
+        <w:ind w:left="2880" w:hanging="360"/>
+      </w:pPr>
+      <w:rPr>
+        <w:rFonts w:ascii="Wingdings" w:hAnsi="Wingdings" w:hint="default"/>
+        <w:sz w:val="20"/>
+      </w:rPr>
+    </w:lvl>
+    <w:lvl w:ilvl="4" w:tentative="1">
+      <w:start w:val="1"/>
+      <w:numFmt w:val="bullet"/>
+      <w:lvlText w:val=""/>
+      <w:lvlJc w:val="left"/>
+      <w:pPr>
+        <w:tabs>
+          <w:tab w:val="num" w:pos="3600"/>
+        </w:tabs>
+        <w:ind w:left="3600" w:hanging="360"/>
+      </w:pPr>
+      <w:rPr>
+        <w:rFonts w:ascii="Wingdings" w:hAnsi="Wingdings" w:hint="default"/>
+        <w:sz w:val="20"/>
+      </w:rPr>
+    </w:lvl>
+    <w:lvl w:ilvl="5" w:tentative="1">
+      <w:start w:val="1"/>
+      <w:numFmt w:val="bullet"/>
+      <w:lvlText w:val=""/>
+      <w:lvlJc w:val="left"/>
+      <w:pPr>
+        <w:tabs>
+          <w:tab w:val="num" w:pos="4320"/>
+        </w:tabs>
+        <w:ind w:left="4320" w:hanging="360"/>
+      </w:pPr>
+      <w:rPr>
+        <w:rFonts w:ascii="Wingdings" w:hAnsi="Wingdings" w:hint="default"/>
+        <w:sz w:val="20"/>
+      </w:rPr>
+    </w:lvl>
+    <w:lvl w:ilvl="6" w:tentative="1">
+      <w:start w:val="1"/>
+      <w:numFmt w:val="bullet"/>
+      <w:lvlText w:val=""/>
+      <w:lvlJc w:val="left"/>
+      <w:pPr>
+        <w:tabs>
+          <w:tab w:val="num" w:pos="5040"/>
+        </w:tabs>
+        <w:ind w:left="5040" w:hanging="360"/>
+      </w:pPr>
+      <w:rPr>
+        <w:rFonts w:ascii="Wingdings" w:hAnsi="Wingdings" w:hint="default"/>
+        <w:sz w:val="20"/>
+      </w:rPr>
+    </w:lvl>
+    <w:lvl w:ilvl="7" w:tentative="1">
+      <w:start w:val="1"/>
+      <w:numFmt w:val="bullet"/>
+      <w:lvlText w:val=""/>
+      <w:lvlJc w:val="left"/>
+      <w:pPr>
+        <w:tabs>
+          <w:tab w:val="num" w:pos="5760"/>
+        </w:tabs>
+        <w:ind w:left="5760" w:hanging="360"/>
+      </w:pPr>
+      <w:rPr>
+        <w:rFonts w:ascii="Wingdings" w:hAnsi="Wingdings" w:hint="default"/>
+        <w:sz w:val="20"/>
+      </w:rPr>
+    </w:lvl>
+    <w:lvl w:ilvl="8" w:tentative="1">
+      <w:start w:val="1"/>
+      <w:numFmt w:val="bullet"/>
+      <w:lvlText w:val=""/>
+      <w:lvlJc w:val="left"/>
+      <w:pPr>
+        <w:tabs>
+          <w:tab w:val="num" w:pos="6480"/>
+        </w:tabs>
+        <w:ind w:left="6480" w:hanging="360"/>
+      </w:pPr>
+      <w:rPr>
+        <w:rFonts w:ascii="Wingdings" w:hAnsi="Wingdings" w:hint="default"/>
+        <w:sz w:val="20"/>
+      </w:rPr>
+    </w:lvl>
+  </w:abstractNum>
+  <w:abstractNum w:abstractNumId="4" w15:restartNumberingAfterBreak="0">
     <w:nsid w:val="1F4377B2"/>
     <w:multiLevelType w:val="multilevel"/>
     <w:tmpl w:val="5E404324"/>
@@ -2350,7 +2962,7 @@
       </w:pPr>
     </w:lvl>
   </w:abstractNum>
-  <w:abstractNum w:abstractNumId="3" w15:restartNumberingAfterBreak="0">
+  <w:abstractNum w:abstractNumId="5" w15:restartNumberingAfterBreak="0">
     <w:nsid w:val="24AD36B6"/>
     <w:multiLevelType w:val="multilevel"/>
     <w:tmpl w:val="5012356C"/>
@@ -2499,7 +3111,7 @@
       </w:rPr>
     </w:lvl>
   </w:abstractNum>
-  <w:abstractNum w:abstractNumId="4" w15:restartNumberingAfterBreak="0">
+  <w:abstractNum w:abstractNumId="6" w15:restartNumberingAfterBreak="0">
     <w:nsid w:val="2778550B"/>
     <w:multiLevelType w:val="multilevel"/>
     <w:tmpl w:val="772EC2CE"/>
@@ -2612,7 +3224,7 @@
       </w:pPr>
     </w:lvl>
   </w:abstractNum>
-  <w:abstractNum w:abstractNumId="5" w15:restartNumberingAfterBreak="0">
+  <w:abstractNum w:abstractNumId="7" w15:restartNumberingAfterBreak="0">
     <w:nsid w:val="2BD36A88"/>
     <w:multiLevelType w:val="multilevel"/>
     <w:tmpl w:val="44CE234E"/>
@@ -2761,7 +3373,7 @@
       </w:rPr>
     </w:lvl>
   </w:abstractNum>
-  <w:abstractNum w:abstractNumId="6" w15:restartNumberingAfterBreak="0">
+  <w:abstractNum w:abstractNumId="8" w15:restartNumberingAfterBreak="0">
     <w:nsid w:val="2C532C04"/>
     <w:multiLevelType w:val="multilevel"/>
     <w:tmpl w:val="B3EE5826"/>
@@ -2910,7 +3522,119 @@
       </w:rPr>
     </w:lvl>
   </w:abstractNum>
-  <w:abstractNum w:abstractNumId="7" w15:restartNumberingAfterBreak="0">
+  <w:abstractNum w:abstractNumId="9" w15:restartNumberingAfterBreak="0">
+    <w:nsid w:val="42FF72A4"/>
+    <w:multiLevelType w:val="hybridMultilevel"/>
+    <w:tmpl w:val="B2EC85D2"/>
+    <w:lvl w:ilvl="0" w:tplc="0196282E">
+      <w:numFmt w:val="bullet"/>
+      <w:lvlText w:val="-"/>
+      <w:lvlJc w:val="left"/>
+      <w:pPr>
+        <w:ind w:left="720" w:hanging="360"/>
+      </w:pPr>
+      <w:rPr>
+        <w:rFonts w:ascii="Times New Roman" w:eastAsiaTheme="minorHAnsi" w:hAnsi="Times New Roman" w:cs="Times New Roman" w:hint="default"/>
+      </w:rPr>
+    </w:lvl>
+    <w:lvl w:ilvl="1" w:tplc="04090003" w:tentative="1">
+      <w:start w:val="1"/>
+      <w:numFmt w:val="bullet"/>
+      <w:lvlText w:val="o"/>
+      <w:lvlJc w:val="left"/>
+      <w:pPr>
+        <w:ind w:left="1440" w:hanging="360"/>
+      </w:pPr>
+      <w:rPr>
+        <w:rFonts w:ascii="Courier New" w:hAnsi="Courier New" w:cs="Courier New" w:hint="default"/>
+      </w:rPr>
+    </w:lvl>
+    <w:lvl w:ilvl="2" w:tplc="04090005" w:tentative="1">
+      <w:start w:val="1"/>
+      <w:numFmt w:val="bullet"/>
+      <w:lvlText w:val=""/>
+      <w:lvlJc w:val="left"/>
+      <w:pPr>
+        <w:ind w:left="2160" w:hanging="360"/>
+      </w:pPr>
+      <w:rPr>
+        <w:rFonts w:ascii="Wingdings" w:hAnsi="Wingdings" w:hint="default"/>
+      </w:rPr>
+    </w:lvl>
+    <w:lvl w:ilvl="3" w:tplc="04090001" w:tentative="1">
+      <w:start w:val="1"/>
+      <w:numFmt w:val="bullet"/>
+      <w:lvlText w:val=""/>
+      <w:lvlJc w:val="left"/>
+      <w:pPr>
+        <w:ind w:left="2880" w:hanging="360"/>
+      </w:pPr>
+      <w:rPr>
+        <w:rFonts w:ascii="Symbol" w:hAnsi="Symbol" w:hint="default"/>
+      </w:rPr>
+    </w:lvl>
+    <w:lvl w:ilvl="4" w:tplc="04090003" w:tentative="1">
+      <w:start w:val="1"/>
+      <w:numFmt w:val="bullet"/>
+      <w:lvlText w:val="o"/>
+      <w:lvlJc w:val="left"/>
+      <w:pPr>
+        <w:ind w:left="3600" w:hanging="360"/>
+      </w:pPr>
+      <w:rPr>
+        <w:rFonts w:ascii="Courier New" w:hAnsi="Courier New" w:cs="Courier New" w:hint="default"/>
+      </w:rPr>
+    </w:lvl>
+    <w:lvl w:ilvl="5" w:tplc="04090005" w:tentative="1">
+      <w:start w:val="1"/>
+      <w:numFmt w:val="bullet"/>
+      <w:lvlText w:val=""/>
+      <w:lvlJc w:val="left"/>
+      <w:pPr>
+        <w:ind w:left="4320" w:hanging="360"/>
+      </w:pPr>
+      <w:rPr>
+        <w:rFonts w:ascii="Wingdings" w:hAnsi="Wingdings" w:hint="default"/>
+      </w:rPr>
+    </w:lvl>
+    <w:lvl w:ilvl="6" w:tplc="04090001" w:tentative="1">
+      <w:start w:val="1"/>
+      <w:numFmt w:val="bullet"/>
+      <w:lvlText w:val=""/>
+      <w:lvlJc w:val="left"/>
+      <w:pPr>
+        <w:ind w:left="5040" w:hanging="360"/>
+      </w:pPr>
+      <w:rPr>
+        <w:rFonts w:ascii="Symbol" w:hAnsi="Symbol" w:hint="default"/>
+      </w:rPr>
+    </w:lvl>
+    <w:lvl w:ilvl="7" w:tplc="04090003" w:tentative="1">
+      <w:start w:val="1"/>
+      <w:numFmt w:val="bullet"/>
+      <w:lvlText w:val="o"/>
+      <w:lvlJc w:val="left"/>
+      <w:pPr>
+        <w:ind w:left="5760" w:hanging="360"/>
+      </w:pPr>
+      <w:rPr>
+        <w:rFonts w:ascii="Courier New" w:hAnsi="Courier New" w:cs="Courier New" w:hint="default"/>
+      </w:rPr>
+    </w:lvl>
+    <w:lvl w:ilvl="8" w:tplc="04090005" w:tentative="1">
+      <w:start w:val="1"/>
+      <w:numFmt w:val="bullet"/>
+      <w:lvlText w:val=""/>
+      <w:lvlJc w:val="left"/>
+      <w:pPr>
+        <w:ind w:left="6480" w:hanging="360"/>
+      </w:pPr>
+      <w:rPr>
+        <w:rFonts w:ascii="Wingdings" w:hAnsi="Wingdings" w:hint="default"/>
+      </w:rPr>
+    </w:lvl>
+  </w:abstractNum>
+  <w:abstractNum w:abstractNumId="10" w15:restartNumberingAfterBreak="0">
     <w:nsid w:val="44B2184D"/>
     <w:multiLevelType w:val="multilevel"/>
     <w:tmpl w:val="CCAEEA66"/>
@@ -3059,7 +3783,7 @@
       </w:rPr>
     </w:lvl>
   </w:abstractNum>
-  <w:abstractNum w:abstractNumId="8" w15:restartNumberingAfterBreak="0">
+  <w:abstractNum w:abstractNumId="11" w15:restartNumberingAfterBreak="0">
     <w:nsid w:val="44D72CFE"/>
     <w:multiLevelType w:val="multilevel"/>
     <w:tmpl w:val="8D5688F6"/>
@@ -3172,7 +3896,7 @@
       </w:pPr>
     </w:lvl>
   </w:abstractNum>
-  <w:abstractNum w:abstractNumId="9" w15:restartNumberingAfterBreak="0">
+  <w:abstractNum w:abstractNumId="12" w15:restartNumberingAfterBreak="0">
     <w:nsid w:val="480948A1"/>
     <w:multiLevelType w:val="multilevel"/>
     <w:tmpl w:val="1184628E"/>
@@ -3321,7 +4045,7 @@
       </w:rPr>
     </w:lvl>
   </w:abstractNum>
-  <w:abstractNum w:abstractNumId="10" w15:restartNumberingAfterBreak="0">
+  <w:abstractNum w:abstractNumId="13" w15:restartNumberingAfterBreak="0">
     <w:nsid w:val="49F87A88"/>
     <w:multiLevelType w:val="multilevel"/>
     <w:tmpl w:val="FCCCD228"/>
@@ -3470,7 +4194,7 @@
       </w:rPr>
     </w:lvl>
   </w:abstractNum>
-  <w:abstractNum w:abstractNumId="11" w15:restartNumberingAfterBreak="0">
+  <w:abstractNum w:abstractNumId="14" w15:restartNumberingAfterBreak="0">
     <w:nsid w:val="51196234"/>
     <w:multiLevelType w:val="multilevel"/>
     <w:tmpl w:val="3F9EEF46"/>
@@ -3619,7 +4343,7 @@
       </w:rPr>
     </w:lvl>
   </w:abstractNum>
-  <w:abstractNum w:abstractNumId="12" w15:restartNumberingAfterBreak="0">
+  <w:abstractNum w:abstractNumId="15" w15:restartNumberingAfterBreak="0">
     <w:nsid w:val="51586D0E"/>
     <w:multiLevelType w:val="multilevel"/>
     <w:tmpl w:val="2528F446"/>
@@ -3768,7 +4492,7 @@
       </w:rPr>
     </w:lvl>
   </w:abstractNum>
-  <w:abstractNum w:abstractNumId="13" w15:restartNumberingAfterBreak="0">
+  <w:abstractNum w:abstractNumId="16" w15:restartNumberingAfterBreak="0">
     <w:nsid w:val="53110197"/>
     <w:multiLevelType w:val="multilevel"/>
     <w:tmpl w:val="72C44F08"/>
@@ -3881,7 +4605,7 @@
       </w:pPr>
     </w:lvl>
   </w:abstractNum>
-  <w:abstractNum w:abstractNumId="14" w15:restartNumberingAfterBreak="0">
+  <w:abstractNum w:abstractNumId="17" w15:restartNumberingAfterBreak="0">
     <w:nsid w:val="59490F1B"/>
     <w:multiLevelType w:val="multilevel"/>
     <w:tmpl w:val="55E82CD2"/>
@@ -4030,7 +4754,7 @@
       </w:rPr>
     </w:lvl>
   </w:abstractNum>
-  <w:abstractNum w:abstractNumId="15" w15:restartNumberingAfterBreak="0">
+  <w:abstractNum w:abstractNumId="18" w15:restartNumberingAfterBreak="0">
     <w:nsid w:val="5CF87217"/>
     <w:multiLevelType w:val="multilevel"/>
     <w:tmpl w:val="58E6EEC6"/>
@@ -4179,7 +4903,120 @@
       </w:rPr>
     </w:lvl>
   </w:abstractNum>
-  <w:abstractNum w:abstractNumId="16" w15:restartNumberingAfterBreak="0">
+  <w:abstractNum w:abstractNumId="19" w15:restartNumberingAfterBreak="0">
+    <w:nsid w:val="69135952"/>
+    <w:multiLevelType w:val="multilevel"/>
+    <w:tmpl w:val="EE26F032"/>
+    <w:lvl w:ilvl="0">
+      <w:start w:val="1"/>
+      <w:numFmt w:val="decimal"/>
+      <w:lvlText w:val="%1."/>
+      <w:lvlJc w:val="left"/>
+      <w:pPr>
+        <w:tabs>
+          <w:tab w:val="num" w:pos="720"/>
+        </w:tabs>
+        <w:ind w:left="720" w:hanging="360"/>
+      </w:pPr>
+    </w:lvl>
+    <w:lvl w:ilvl="1" w:tentative="1">
+      <w:start w:val="1"/>
+      <w:numFmt w:val="decimal"/>
+      <w:lvlText w:val="%2."/>
+      <w:lvlJc w:val="left"/>
+      <w:pPr>
+        <w:tabs>
+          <w:tab w:val="num" w:pos="1440"/>
+        </w:tabs>
+        <w:ind w:left="1440" w:hanging="360"/>
+      </w:pPr>
+    </w:lvl>
+    <w:lvl w:ilvl="2" w:tentative="1">
+      <w:start w:val="1"/>
+      <w:numFmt w:val="decimal"/>
+      <w:lvlText w:val="%3."/>
+      <w:lvlJc w:val="left"/>
+      <w:pPr>
+        <w:tabs>
+          <w:tab w:val="num" w:pos="2160"/>
+        </w:tabs>
+        <w:ind w:left="2160" w:hanging="360"/>
+      </w:pPr>
+    </w:lvl>
+    <w:lvl w:ilvl="3" w:tentative="1">
+      <w:start w:val="1"/>
+      <w:numFmt w:val="decimal"/>
+      <w:lvlText w:val="%4."/>
+      <w:lvlJc w:val="left"/>
+      <w:pPr>
+        <w:tabs>
+          <w:tab w:val="num" w:pos="2880"/>
+        </w:tabs>
+        <w:ind w:left="2880" w:hanging="360"/>
+      </w:pPr>
+    </w:lvl>
+    <w:lvl w:ilvl="4" w:tentative="1">
+      <w:start w:val="1"/>
+      <w:numFmt w:val="decimal"/>
+      <w:lvlText w:val="%5."/>
+      <w:lvlJc w:val="left"/>
+      <w:pPr>
+        <w:tabs>
+          <w:tab w:val="num" w:pos="3600"/>
+        </w:tabs>
+        <w:ind w:left="3600" w:hanging="360"/>
+      </w:pPr>
+    </w:lvl>
+    <w:lvl w:ilvl="5" w:tentative="1">
+      <w:start w:val="1"/>
+      <w:numFmt w:val="decimal"/>
+      <w:lvlText w:val="%6."/>
+      <w:lvlJc w:val="left"/>
+      <w:pPr>
+        <w:tabs>
+          <w:tab w:val="num" w:pos="4320"/>
+        </w:tabs>
+        <w:ind w:left="4320" w:hanging="360"/>
+      </w:pPr>
+    </w:lvl>
+    <w:lvl w:ilvl="6" w:tentative="1">
+      <w:start w:val="1"/>
+      <w:numFmt w:val="decimal"/>
+      <w:lvlText w:val="%7."/>
+      <w:lvlJc w:val="left"/>
+      <w:pPr>
+        <w:tabs>
+          <w:tab w:val="num" w:pos="5040"/>
+        </w:tabs>
+        <w:ind w:left="5040" w:hanging="360"/>
+      </w:pPr>
+    </w:lvl>
+    <w:lvl w:ilvl="7" w:tentative="1">
+      <w:start w:val="1"/>
+      <w:numFmt w:val="decimal"/>
+      <w:lvlText w:val="%8."/>
+      <w:lvlJc w:val="left"/>
+      <w:pPr>
+        <w:tabs>
+          <w:tab w:val="num" w:pos="5760"/>
+        </w:tabs>
+        <w:ind w:left="5760" w:hanging="360"/>
+      </w:pPr>
+    </w:lvl>
+    <w:lvl w:ilvl="8" w:tentative="1">
+      <w:start w:val="1"/>
+      <w:numFmt w:val="decimal"/>
+      <w:lvlText w:val="%9."/>
+      <w:lvlJc w:val="left"/>
+      <w:pPr>
+        <w:tabs>
+          <w:tab w:val="num" w:pos="6480"/>
+        </w:tabs>
+        <w:ind w:left="6480" w:hanging="360"/>
+      </w:pPr>
+    </w:lvl>
+  </w:abstractNum>
+  <w:abstractNum w:abstractNumId="20" w15:restartNumberingAfterBreak="0">
     <w:nsid w:val="6DF233DD"/>
     <w:multiLevelType w:val="multilevel"/>
     <w:tmpl w:val="C116257E"/>
@@ -4328,7 +5165,7 @@
       </w:rPr>
     </w:lvl>
   </w:abstractNum>
-  <w:abstractNum w:abstractNumId="17" w15:restartNumberingAfterBreak="0">
+  <w:abstractNum w:abstractNumId="21" w15:restartNumberingAfterBreak="0">
     <w:nsid w:val="72976E55"/>
     <w:multiLevelType w:val="multilevel"/>
     <w:tmpl w:val="F30A7754"/>
@@ -4441,7 +5278,7 @@
       </w:pPr>
     </w:lvl>
   </w:abstractNum>
-  <w:abstractNum w:abstractNumId="18" w15:restartNumberingAfterBreak="0">
+  <w:abstractNum w:abstractNumId="22" w15:restartNumberingAfterBreak="0">
     <w:nsid w:val="73880499"/>
     <w:multiLevelType w:val="multilevel"/>
     <w:tmpl w:val="05645176"/>
@@ -4554,7 +5391,7 @@
       </w:pPr>
     </w:lvl>
   </w:abstractNum>
-  <w:abstractNum w:abstractNumId="19" w15:restartNumberingAfterBreak="0">
+  <w:abstractNum w:abstractNumId="23" w15:restartNumberingAfterBreak="0">
     <w:nsid w:val="77746B5B"/>
     <w:multiLevelType w:val="multilevel"/>
     <w:tmpl w:val="9F24A1CC"/>
@@ -4667,7 +5504,7 @@
       </w:pPr>
     </w:lvl>
   </w:abstractNum>
-  <w:abstractNum w:abstractNumId="20" w15:restartNumberingAfterBreak="0">
+  <w:abstractNum w:abstractNumId="24" w15:restartNumberingAfterBreak="0">
     <w:nsid w:val="7A846233"/>
     <w:multiLevelType w:val="multilevel"/>
     <w:tmpl w:val="18000754"/>
@@ -4816,7 +5653,7 @@
       </w:rPr>
     </w:lvl>
   </w:abstractNum>
-  <w:abstractNum w:abstractNumId="21" w15:restartNumberingAfterBreak="0">
+  <w:abstractNum w:abstractNumId="25" w15:restartNumberingAfterBreak="0">
     <w:nsid w:val="7DC414E1"/>
     <w:multiLevelType w:val="multilevel"/>
     <w:tmpl w:val="63D8E95A"/>
@@ -4930,70 +5767,82 @@
     </w:lvl>
   </w:abstractNum>
   <w:num w:numId="1" w16cid:durableId="230045485">
-    <w:abstractNumId w:val="1"/>
+    <w:abstractNumId w:val="2"/>
   </w:num>
   <w:num w:numId="2" w16cid:durableId="690450377">
-    <w:abstractNumId w:val="17"/>
+    <w:abstractNumId w:val="21"/>
   </w:num>
   <w:num w:numId="3" w16cid:durableId="492110268">
-    <w:abstractNumId w:val="9"/>
+    <w:abstractNumId w:val="12"/>
   </w:num>
   <w:num w:numId="4" w16cid:durableId="1634630805">
-    <w:abstractNumId w:val="10"/>
+    <w:abstractNumId w:val="13"/>
   </w:num>
   <w:num w:numId="5" w16cid:durableId="1758211685">
-    <w:abstractNumId w:val="8"/>
+    <w:abstractNumId w:val="11"/>
   </w:num>
   <w:num w:numId="6" w16cid:durableId="195629922">
     <w:abstractNumId w:val="0"/>
   </w:num>
   <w:num w:numId="7" w16cid:durableId="1719157691">
+    <w:abstractNumId w:val="17"/>
+  </w:num>
+  <w:num w:numId="8" w16cid:durableId="179466865">
+    <w:abstractNumId w:val="6"/>
+  </w:num>
+  <w:num w:numId="9" w16cid:durableId="46688371">
+    <w:abstractNumId w:val="8"/>
+  </w:num>
+  <w:num w:numId="10" w16cid:durableId="2126000568">
+    <w:abstractNumId w:val="10"/>
+  </w:num>
+  <w:num w:numId="11" w16cid:durableId="513111357">
+    <w:abstractNumId w:val="4"/>
+  </w:num>
+  <w:num w:numId="12" w16cid:durableId="1314290293">
+    <w:abstractNumId w:val="20"/>
+  </w:num>
+  <w:num w:numId="13" w16cid:durableId="569119170">
+    <w:abstractNumId w:val="16"/>
+  </w:num>
+  <w:num w:numId="14" w16cid:durableId="1342854164">
+    <w:abstractNumId w:val="23"/>
+  </w:num>
+  <w:num w:numId="15" w16cid:durableId="1869096610">
     <w:abstractNumId w:val="14"/>
   </w:num>
-  <w:num w:numId="8" w16cid:durableId="179466865">
-    <w:abstractNumId w:val="4"/>
+  <w:num w:numId="16" w16cid:durableId="1979068640">
+    <w:abstractNumId w:val="18"/>
   </w:num>
-  <w:num w:numId="9" w16cid:durableId="46688371">
-    <w:abstractNumId w:val="6"/>
-  </w:num>
-  <w:num w:numId="10" w16cid:durableId="2126000568">
+  <w:num w:numId="17" w16cid:durableId="1784687681">
     <w:abstractNumId w:val="7"/>
   </w:num>
-  <w:num w:numId="11" w16cid:durableId="513111357">
-    <w:abstractNumId w:val="2"/>
+  <w:num w:numId="18" w16cid:durableId="1855996010">
+    <w:abstractNumId w:val="25"/>
   </w:num>
-  <w:num w:numId="12" w16cid:durableId="1314290293">
-    <w:abstractNumId w:val="16"/>
-  </w:num>
-  <w:num w:numId="13" w16cid:durableId="569119170">
-    <w:abstractNumId w:val="13"/>
-  </w:num>
-  <w:num w:numId="14" w16cid:durableId="1342854164">
-    <w:abstractNumId w:val="19"/>
-  </w:num>
-  <w:num w:numId="15" w16cid:durableId="1869096610">
-    <w:abstractNumId w:val="11"/>
-  </w:num>
-  <w:num w:numId="16" w16cid:durableId="1979068640">
+  <w:num w:numId="19" w16cid:durableId="1587111556">
     <w:abstractNumId w:val="15"/>
   </w:num>
-  <w:num w:numId="17" w16cid:durableId="1784687681">
+  <w:num w:numId="20" w16cid:durableId="1882816126">
     <w:abstractNumId w:val="5"/>
   </w:num>
-  <w:num w:numId="18" w16cid:durableId="1855996010">
-    <w:abstractNumId w:val="21"/>
+  <w:num w:numId="21" w16cid:durableId="830101118">
+    <w:abstractNumId w:val="24"/>
   </w:num>
-  <w:num w:numId="19" w16cid:durableId="1587111556">
-    <w:abstractNumId w:val="12"/>
+  <w:num w:numId="22" w16cid:durableId="1081878350">
+    <w:abstractNumId w:val="22"/>
   </w:num>
-  <w:num w:numId="20" w16cid:durableId="1882816126">
+  <w:num w:numId="23" w16cid:durableId="1923761637">
     <w:abstractNumId w:val="3"/>
   </w:num>
-  <w:num w:numId="21" w16cid:durableId="830101118">
-    <w:abstractNumId w:val="20"/>
+  <w:num w:numId="24" w16cid:durableId="259145841">
+    <w:abstractNumId w:val="1"/>
   </w:num>
-  <w:num w:numId="22" w16cid:durableId="1081878350">
-    <w:abstractNumId w:val="18"/>
+  <w:num w:numId="25" w16cid:durableId="257443300">
+    <w:abstractNumId w:val="9"/>
+  </w:num>
+  <w:num w:numId="26" w16cid:durableId="568154855">
+    <w:abstractNumId w:val="19"/>
   </w:num>
 </w:numbering>
 </file>

</xml_diff>